<commit_message>
Changed WhatToRead to SmartLibrarian
</commit_message>
<xml_diff>
--- a/ISS IPA Final Report.docx
+++ b/ISS IPA Final Report.docx
@@ -2513,16 +2513,11 @@
       <w:r>
         <w:t xml:space="preserve">mazon and </w:t>
       </w:r>
-      <w:proofErr w:type="spellStart"/>
       <w:r>
         <w:t>K</w:t>
       </w:r>
       <w:r>
-        <w:t>inokuniya</w:t>
-      </w:r>
-      <w:proofErr w:type="spellEnd"/>
-      <w:r>
-        <w:t>, provide a constantly list of best sellers</w:t>
+        <w:t>inokuniya, provide a constantly list of best sellers</w:t>
       </w:r>
       <w:r>
         <w:t xml:space="preserve">, while blogs and other websites share the must-reads with titles such as “The Top 30 books you must read in your lifetime”. The recommendations are aplenty but how to do readers discern between the different recommendations and how do they get hold of the </w:t>
@@ -2533,11 +2528,9 @@
       <w:r>
         <w:t xml:space="preserve"> for free? This is what </w:t>
       </w:r>
-      <w:proofErr w:type="spellStart"/>
-      <w:r>
-        <w:t>WhatToRead</w:t>
-      </w:r>
-      <w:proofErr w:type="spellEnd"/>
+      <w:r>
+        <w:t>SmartLibrarian</w:t>
+      </w:r>
       <w:r>
         <w:t xml:space="preserve"> is here to solve.</w:t>
       </w:r>
@@ -2686,23 +2679,7 @@
         <w:t xml:space="preserve">jor industry players </w:t>
       </w:r>
       <w:r>
-        <w:t xml:space="preserve">in the fragmented </w:t>
-      </w:r>
-      <w:proofErr w:type="spellStart"/>
-      <w:r>
-        <w:t>ebook</w:t>
-      </w:r>
-      <w:proofErr w:type="spellEnd"/>
-      <w:r>
-        <w:t xml:space="preserve"> market that had a foothold in the </w:t>
-      </w:r>
-      <w:proofErr w:type="spellStart"/>
-      <w:r>
-        <w:t>ebook</w:t>
-      </w:r>
-      <w:proofErr w:type="spellEnd"/>
-      <w:r>
-        <w:t xml:space="preserve"> market also made moves to consolidate their position. </w:t>
+        <w:t xml:space="preserve">in the fragmented ebook market that had a foothold in the ebook market also made moves to consolidate their position. </w:t>
       </w:r>
       <w:r>
         <w:t xml:space="preserve">For example, </w:t>
@@ -2720,6 +2697,7 @@
         <w:t xml:space="preserve"> attempt to on board more users.</w:t>
       </w:r>
     </w:p>
+    <w:p/>
     <w:p>
       <w:r>
         <w:t>*</w:t>
@@ -2735,7 +2713,6 @@
       </w:pPr>
       <w:bookmarkStart w:id="5" w:name="_Toc69814844"/>
       <w:r>
-        <w:lastRenderedPageBreak/>
         <w:t xml:space="preserve">Our </w:t>
       </w:r>
       <w:r>
@@ -2800,11 +2777,9 @@
       <w:r>
         <w:t xml:space="preserve">, </w:t>
       </w:r>
-      <w:proofErr w:type="spellStart"/>
-      <w:r>
-        <w:t>WhatToRead</w:t>
-      </w:r>
-      <w:proofErr w:type="spellEnd"/>
+      <w:r>
+        <w:t>SmartLibrarian</w:t>
+      </w:r>
       <w:r>
         <w:t xml:space="preserve"> with the following objectives:</w:t>
       </w:r>
@@ -3047,15 +3022,7 @@
         <w:ind w:left="720"/>
       </w:pPr>
       <w:r>
-        <w:t xml:space="preserve">Boosting a huge selection of books and a great association recommendation system, our application taps on the Amazon system using a Robotic </w:t>
-      </w:r>
-      <w:proofErr w:type="spellStart"/>
-      <w:r>
-        <w:t>Proces</w:t>
-      </w:r>
-      <w:proofErr w:type="spellEnd"/>
-      <w:r>
-        <w:t xml:space="preserve"> Automation (RPA) to recommend books for the users. An RPA is also used to check the NLB website for the availability of books.</w:t>
+        <w:t>Boosting a huge selection of books and a great association recommendation system, our application taps on the Amazon system using a Robotic Proces Automation (RPA) to recommend books for the users. An RPA is also used to check the NLB website for the availability of books.</w:t>
       </w:r>
       <w:r>
         <w:t xml:space="preserve"> As NLB and Amazon both uses their own proprietary search engine, a matching system is also developed to ensure that the results from both NLB and Amazon are the same.</w:t>
@@ -3298,7 +3265,14 @@
           <w:b/>
           <w:bCs/>
         </w:rPr>
-        <w:t>Figure 1</w:t>
+        <w:t xml:space="preserve">Figure </w:t>
+      </w:r>
+      <w:r>
+        <w:rPr>
+          <w:b/>
+          <w:bCs/>
+        </w:rPr>
+        <w:t>2</w:t>
       </w:r>
       <w:r>
         <w:t>.</w:t>
@@ -4039,7 +4013,7 @@
           <w:sz w:val="32"/>
           <w:szCs w:val="32"/>
         </w:rPr>
-        <w:t>whattoread</w:t>
+        <w:t>SMARTLIBRARIAN</w:t>
       </w:r>
       <w:r>
         <w:rPr>
@@ -4125,7 +4099,25 @@
           <w:sz w:val="32"/>
           <w:szCs w:val="32"/>
         </w:rPr>
-        <w:t>: whattoread sample usecases</w:t>
+        <w:t xml:space="preserve">: </w:t>
+      </w:r>
+      <w:r>
+        <w:rPr>
+          <w:b/>
+          <w:caps/>
+          <w:sz w:val="32"/>
+          <w:szCs w:val="32"/>
+        </w:rPr>
+        <w:t>SMARTLIBRARIAN</w:t>
+      </w:r>
+      <w:r>
+        <w:rPr>
+          <w:b/>
+          <w:caps/>
+          <w:sz w:val="32"/>
+          <w:szCs w:val="32"/>
+        </w:rPr>
+        <w:t xml:space="preserve"> sample usecases</w:t>
       </w:r>
     </w:p>
     <w:p>

</xml_diff>

<commit_message>
Added details to 2.1 and 2.2
</commit_message>
<xml_diff>
--- a/ISS IPA Final Report.docx
+++ b/ISS IPA Final Report.docx
@@ -3564,6 +3564,206 @@
         <w:t>agent system: Conversational UI</w:t>
       </w:r>
       <w:bookmarkEnd w:id="9"/>
+    </w:p>
+    <w:p>
+      <w:r>
+        <w:t xml:space="preserve">Once the agent is activated using Google Assistant or Google Dialog Flow using their phone or </w:t>
+      </w:r>
+      <w:proofErr w:type="gramStart"/>
+      <w:r>
+        <w:t>desktop</w:t>
+      </w:r>
+      <w:proofErr w:type="gramEnd"/>
+      <w:r>
+        <w:t xml:space="preserve"> respectively. </w:t>
+      </w:r>
+      <w:r>
+        <w:t>After greeting the user, the conversation UI will r</w:t>
+      </w:r>
+      <w:r>
+        <w:t xml:space="preserve">equest for </w:t>
+      </w:r>
+      <w:r>
+        <w:t xml:space="preserve">book </w:t>
+      </w:r>
+      <w:r>
+        <w:t>titles</w:t>
+      </w:r>
+      <w:r>
+        <w:t xml:space="preserve"> to be provided</w:t>
+      </w:r>
+      <w:r>
+        <w:t xml:space="preserve">. </w:t>
+      </w:r>
+      <w:r>
+        <w:t xml:space="preserve">The UI allows for more than one book to search at one time by asking for more titles to be provided. </w:t>
+      </w:r>
+      <w:r>
+        <w:t>The s</w:t>
+      </w:r>
+      <w:r>
+        <w:t>earch and recommendation process</w:t>
+      </w:r>
+      <w:r>
+        <w:t xml:space="preserve"> will start once the user finishes his list of books, or when a maximum of three books are given.</w:t>
+      </w:r>
+      <w:r>
+        <w:t xml:space="preserve"> </w:t>
+      </w:r>
+    </w:p>
+    <w:p>
+      <w:r>
+        <w:t xml:space="preserve">If the user put in a request while the system is still processing their previous request, the conversational UI will also be able to inform the user that the system is busy. This is important as it will take a while for the RPA to scrape the information from the internet. </w:t>
+      </w:r>
+    </w:p>
+    <w:p>
+      <w:pPr>
+        <w:jc w:val="left"/>
+        <w:rPr>
+          <w:b/>
+          <w:caps/>
+          <w:sz w:val="28"/>
+          <w:szCs w:val="28"/>
+        </w:rPr>
+      </w:pPr>
+      <w:bookmarkStart w:id="10" w:name="_Toc69822062"/>
+    </w:p>
+    <w:p>
+      <w:pPr>
+        <w:pStyle w:val="Head2"/>
+      </w:pPr>
+      <w:r>
+        <w:t>RPA: NLB Availability checker</w:t>
+      </w:r>
+      <w:bookmarkEnd w:id="10"/>
+      <w:r>
+        <w:t xml:space="preserve"> and abstract summariser</w:t>
+      </w:r>
+    </w:p>
+    <w:p>
+      <w:r>
+        <w:t xml:space="preserve">Based on the books that are being selected by the user through the </w:t>
+      </w:r>
+      <w:r>
+        <w:t>C</w:t>
+      </w:r>
+      <w:r>
+        <w:t xml:space="preserve">onversational </w:t>
+      </w:r>
+      <w:r>
+        <w:t>UI</w:t>
+      </w:r>
+      <w:r>
+        <w:t>, a</w:t>
+      </w:r>
+      <w:r>
+        <w:t>n</w:t>
+      </w:r>
+      <w:r>
+        <w:t xml:space="preserve"> RPA will be used to scrap the</w:t>
+      </w:r>
+      <w:r>
+        <w:t xml:space="preserve"> NLB</w:t>
+      </w:r>
+      <w:r>
+        <w:t xml:space="preserve"> website </w:t>
+      </w:r>
+      <w:r>
+        <w:t>for the availability of the book</w:t>
+      </w:r>
+      <w:r>
+        <w:t xml:space="preserve"> </w:t>
+      </w:r>
+      <w:r>
+        <w:t>across</w:t>
+      </w:r>
+      <w:r>
+        <w:t xml:space="preserve"> all book types</w:t>
+      </w:r>
+      <w:r>
+        <w:t>, including</w:t>
+      </w:r>
+      <w:r>
+        <w:t xml:space="preserve"> </w:t>
+      </w:r>
+      <w:proofErr w:type="spellStart"/>
+      <w:r>
+        <w:t>ebook</w:t>
+      </w:r>
+      <w:proofErr w:type="spellEnd"/>
+      <w:r>
+        <w:t xml:space="preserve"> and audiobooks. An intelligent abstract summariser is also used to </w:t>
+      </w:r>
+      <w:r>
+        <w:t>summarise the abstract into one or two sentences (150 characters) to give a flavour of the book when the email is sent.</w:t>
+      </w:r>
+      <w:r>
+        <w:t xml:space="preserve"> If the user is interested to find out more, the user will be able to follow the link to read the entire abstract.</w:t>
+      </w:r>
+    </w:p>
+    <w:p/>
+    <w:p>
+      <w:pPr>
+        <w:pStyle w:val="Head2"/>
+      </w:pPr>
+      <w:bookmarkStart w:id="11" w:name="_Toc69822063"/>
+      <w:r>
+        <w:lastRenderedPageBreak/>
+        <w:t>RPA: amazon recommendation system</w:t>
+      </w:r>
+      <w:bookmarkEnd w:id="11"/>
+      <w:r>
+        <w:t xml:space="preserve"> amd intelligent title matcher</w:t>
+      </w:r>
+    </w:p>
+    <w:p>
+      <w:bookmarkStart w:id="12" w:name="_Toc40015440"/>
+    </w:p>
+    <w:p>
+      <w:pPr>
+        <w:pStyle w:val="Head2"/>
+      </w:pPr>
+      <w:bookmarkStart w:id="13" w:name="_Toc69822065"/>
+      <w:r>
+        <w:t>RPA: Email agent</w:t>
+      </w:r>
+      <w:bookmarkEnd w:id="13"/>
+    </w:p>
+    <w:p>
+      <w:pPr>
+        <w:jc w:val="left"/>
+        <w:rPr>
+          <w:b/>
+          <w:caps/>
+          <w:sz w:val="28"/>
+          <w:szCs w:val="28"/>
+        </w:rPr>
+      </w:pPr>
+      <w:r>
+        <w:br w:type="page"/>
+      </w:r>
+      <w:bookmarkEnd w:id="12"/>
+    </w:p>
+    <w:p>
+      <w:pPr>
+        <w:pStyle w:val="Head1"/>
+      </w:pPr>
+      <w:bookmarkStart w:id="14" w:name="_Toc69822066"/>
+      <w:r>
+        <w:lastRenderedPageBreak/>
+        <w:t>System IMPLEMENTATION</w:t>
+      </w:r>
+      <w:bookmarkEnd w:id="14"/>
+    </w:p>
+    <w:p>
+      <w:pPr>
+        <w:pStyle w:val="Head2"/>
+      </w:pPr>
+      <w:bookmarkStart w:id="15" w:name="_Toc69822067"/>
+      <w:r>
+        <w:t>agent system: Conversational UI</w:t>
+      </w:r>
+      <w:bookmarkEnd w:id="15"/>
       <w:r>
         <w:t xml:space="preserve"> </w:t>
       </w:r>
@@ -3592,22 +3792,22 @@
       <w:pPr>
         <w:pStyle w:val="Head2"/>
       </w:pPr>
-      <w:bookmarkStart w:id="10" w:name="_Toc69822062"/>
+      <w:bookmarkStart w:id="16" w:name="_Toc69822068"/>
       <w:r>
         <w:t>RPA: NLB Availability checker</w:t>
       </w:r>
-      <w:bookmarkEnd w:id="10"/>
+      <w:bookmarkEnd w:id="16"/>
     </w:p>
     <w:p/>
     <w:p>
       <w:pPr>
         <w:pStyle w:val="Head2"/>
       </w:pPr>
-      <w:bookmarkStart w:id="11" w:name="_Toc69822063"/>
+      <w:bookmarkStart w:id="17" w:name="_Toc69822069"/>
       <w:r>
         <w:t>RPA: amazon recommendation system</w:t>
       </w:r>
-      <w:bookmarkEnd w:id="11"/>
+      <w:bookmarkEnd w:id="17"/>
     </w:p>
     <w:p>
       <w:pPr>
@@ -3619,13 +3819,12 @@
           <w:szCs w:val="28"/>
         </w:rPr>
       </w:pPr>
-      <w:bookmarkStart w:id="12" w:name="_Toc40015440"/>
     </w:p>
     <w:p>
       <w:pPr>
         <w:pStyle w:val="Head2"/>
       </w:pPr>
-      <w:bookmarkStart w:id="13" w:name="_Toc69822064"/>
+      <w:bookmarkStart w:id="18" w:name="_Toc69822070"/>
       <w:r>
         <w:t xml:space="preserve">local AI: </w:t>
       </w:r>
@@ -3635,7 +3834,7 @@
       <w:r>
         <w:t xml:space="preserve"> title matcher &amp; abstract Summariser</w:t>
       </w:r>
-      <w:bookmarkEnd w:id="13"/>
+      <w:bookmarkEnd w:id="18"/>
     </w:p>
     <w:p>
       <w:pPr>
@@ -3646,11 +3845,11 @@
       <w:pPr>
         <w:pStyle w:val="Head2"/>
       </w:pPr>
-      <w:bookmarkStart w:id="14" w:name="_Toc69822065"/>
+      <w:bookmarkStart w:id="19" w:name="_Toc69822071"/>
       <w:r>
         <w:t>RPA: Email agent</w:t>
       </w:r>
-      <w:bookmarkEnd w:id="14"/>
+      <w:bookmarkEnd w:id="19"/>
     </w:p>
     <w:p>
       <w:pPr>
@@ -3658,38 +3857,39 @@
         <w:rPr>
           <w:b/>
           <w:caps/>
-          <w:sz w:val="28"/>
-          <w:szCs w:val="28"/>
-        </w:rPr>
-      </w:pPr>
-      <w:r>
+          <w:sz w:val="32"/>
+          <w:szCs w:val="32"/>
+        </w:rPr>
+      </w:pPr>
+      <w:r>
+        <w:rPr>
+          <w:sz w:val="32"/>
+          <w:szCs w:val="32"/>
+        </w:rPr>
         <w:br w:type="page"/>
       </w:r>
-      <w:bookmarkEnd w:id="12"/>
     </w:p>
     <w:p>
       <w:pPr>
         <w:pStyle w:val="Head1"/>
       </w:pPr>
-      <w:bookmarkStart w:id="15" w:name="_Toc69822066"/>
+      <w:bookmarkStart w:id="20" w:name="_Toc69822072"/>
       <w:r>
         <w:lastRenderedPageBreak/>
-        <w:t>System IMPLEMENTATION</w:t>
-      </w:r>
-      <w:bookmarkEnd w:id="15"/>
+        <w:t>conclusion</w:t>
+      </w:r>
+      <w:bookmarkEnd w:id="20"/>
     </w:p>
     <w:p>
       <w:pPr>
         <w:pStyle w:val="Head2"/>
       </w:pPr>
-      <w:bookmarkStart w:id="16" w:name="_Toc69822067"/>
-      <w:r>
-        <w:t>agent system: Conversational UI</w:t>
-      </w:r>
-      <w:bookmarkEnd w:id="16"/>
-      <w:r>
-        <w:t xml:space="preserve"> </w:t>
-      </w:r>
+      <w:bookmarkStart w:id="21" w:name="_Toc69822073"/>
+      <w:bookmarkStart w:id="22" w:name="_Toc40015447"/>
+      <w:r>
+        <w:t>SUMMary of achievements</w:t>
+      </w:r>
+      <w:bookmarkEnd w:id="21"/>
     </w:p>
     <w:p>
       <w:pPr>
@@ -3698,7 +3898,7 @@
           <w:ilvl w:val="0"/>
           <w:numId w:val="0"/>
         </w:numPr>
-        <w:ind w:left="-6"/>
+        <w:ind w:left="709" w:hanging="709"/>
       </w:pPr>
     </w:p>
     <w:p>
@@ -3715,138 +3915,15 @@
       <w:pPr>
         <w:pStyle w:val="Head2"/>
       </w:pPr>
-      <w:bookmarkStart w:id="17" w:name="_Toc69822068"/>
-      <w:r>
-        <w:t>RPA: NLB Availability checker</w:t>
-      </w:r>
-      <w:bookmarkEnd w:id="17"/>
-    </w:p>
-    <w:p/>
-    <w:p>
-      <w:pPr>
-        <w:pStyle w:val="Head2"/>
-      </w:pPr>
-      <w:bookmarkStart w:id="18" w:name="_Toc69822069"/>
-      <w:r>
-        <w:t>RPA: amazon recommendation system</w:t>
-      </w:r>
-      <w:bookmarkEnd w:id="18"/>
-    </w:p>
-    <w:p>
-      <w:pPr>
-        <w:jc w:val="left"/>
-        <w:rPr>
-          <w:b/>
-          <w:caps/>
-          <w:sz w:val="28"/>
-          <w:szCs w:val="28"/>
-        </w:rPr>
-      </w:pPr>
-    </w:p>
-    <w:p>
-      <w:pPr>
-        <w:pStyle w:val="Head2"/>
-      </w:pPr>
-      <w:bookmarkStart w:id="19" w:name="_Toc69822070"/>
-      <w:r>
-        <w:t xml:space="preserve">local AI: </w:t>
-      </w:r>
-      <w:r>
-        <w:t>intelligent</w:t>
-      </w:r>
-      <w:r>
-        <w:t xml:space="preserve"> title matcher &amp; abstract Summariser</w:t>
-      </w:r>
-      <w:bookmarkEnd w:id="19"/>
-    </w:p>
-    <w:p>
-      <w:pPr>
-        <w:pStyle w:val="ListParagraph"/>
-      </w:pPr>
-    </w:p>
-    <w:p>
-      <w:pPr>
-        <w:pStyle w:val="Head2"/>
-      </w:pPr>
-      <w:bookmarkStart w:id="20" w:name="_Toc69822071"/>
-      <w:r>
-        <w:t>RPA: Email agent</w:t>
-      </w:r>
-      <w:bookmarkEnd w:id="20"/>
-    </w:p>
-    <w:p>
-      <w:pPr>
-        <w:jc w:val="left"/>
-        <w:rPr>
-          <w:b/>
-          <w:caps/>
-          <w:sz w:val="32"/>
-          <w:szCs w:val="32"/>
-        </w:rPr>
-      </w:pPr>
-      <w:r>
-        <w:rPr>
-          <w:sz w:val="32"/>
-          <w:szCs w:val="32"/>
-        </w:rPr>
-        <w:br w:type="page"/>
-      </w:r>
-    </w:p>
-    <w:p>
-      <w:pPr>
-        <w:pStyle w:val="Head1"/>
-      </w:pPr>
-      <w:bookmarkStart w:id="21" w:name="_Toc69822072"/>
-      <w:r>
-        <w:lastRenderedPageBreak/>
-        <w:t>conclusion</w:t>
-      </w:r>
-      <w:bookmarkEnd w:id="21"/>
-    </w:p>
-    <w:p>
-      <w:pPr>
-        <w:pStyle w:val="Head2"/>
-      </w:pPr>
-      <w:bookmarkStart w:id="22" w:name="_Toc40015447"/>
-      <w:bookmarkStart w:id="23" w:name="_Toc69822073"/>
-      <w:r>
-        <w:t>SUMMary of achievements</w:t>
+      <w:bookmarkStart w:id="23" w:name="_Toc69822074"/>
+      <w:r>
+        <w:t>Future Improvement</w:t>
+      </w:r>
+      <w:bookmarkEnd w:id="22"/>
+      <w:r>
+        <w:t>S</w:t>
       </w:r>
       <w:bookmarkEnd w:id="23"/>
-    </w:p>
-    <w:p>
-      <w:pPr>
-        <w:pStyle w:val="Head2"/>
-        <w:numPr>
-          <w:ilvl w:val="0"/>
-          <w:numId w:val="0"/>
-        </w:numPr>
-        <w:ind w:left="709" w:hanging="709"/>
-      </w:pPr>
-    </w:p>
-    <w:p>
-      <w:pPr>
-        <w:pStyle w:val="Head2"/>
-        <w:numPr>
-          <w:ilvl w:val="0"/>
-          <w:numId w:val="0"/>
-        </w:numPr>
-        <w:ind w:left="709"/>
-      </w:pPr>
-    </w:p>
-    <w:p>
-      <w:pPr>
-        <w:pStyle w:val="Head2"/>
-      </w:pPr>
-      <w:bookmarkStart w:id="24" w:name="_Toc69822074"/>
-      <w:r>
-        <w:t>Future Improvement</w:t>
-      </w:r>
-      <w:bookmarkEnd w:id="22"/>
-      <w:r>
-        <w:t>S</w:t>
-      </w:r>
-      <w:bookmarkEnd w:id="24"/>
     </w:p>
     <w:p>
       <w:r>
@@ -4313,6 +4390,544 @@
     </w:p>
     <w:p>
       <w:pPr>
+        <w:ind w:firstLine="360"/>
+        <w:rPr>
+          <w:b/>
+          <w:bCs/>
+          <w:u w:val="single"/>
+        </w:rPr>
+      </w:pPr>
+      <w:r>
+        <w:rPr>
+          <w:b/>
+          <w:bCs/>
+          <w:u w:val="single"/>
+        </w:rPr>
+        <w:t>Installation Guide</w:t>
+      </w:r>
+    </w:p>
+    <w:p>
+      <w:pPr>
+        <w:pStyle w:val="ListParagraph"/>
+        <w:numPr>
+          <w:ilvl w:val="0"/>
+          <w:numId w:val="29"/>
+        </w:numPr>
+        <w:jc w:val="left"/>
+      </w:pPr>
+      <w:r>
+        <w:t xml:space="preserve">Clone </w:t>
+      </w:r>
+      <w:proofErr w:type="spellStart"/>
+      <w:r>
+        <w:t>Github</w:t>
+      </w:r>
+      <w:proofErr w:type="spellEnd"/>
+      <w:r>
+        <w:t xml:space="preserve"> repository to location of choice</w:t>
+      </w:r>
+    </w:p>
+    <w:p>
+      <w:pPr>
+        <w:pStyle w:val="ListParagraph"/>
+      </w:pPr>
+      <w:r>
+        <w:rPr>
+          <w:b/>
+          <w:bCs/>
+        </w:rPr>
+        <w:t>Note:</w:t>
+      </w:r>
+      <w:r>
+        <w:t xml:space="preserve"> </w:t>
+      </w:r>
+      <w:r>
+        <w:t>Make sure file path does not have any spaces.</w:t>
+      </w:r>
+    </w:p>
+    <w:p>
+      <w:pPr>
+        <w:pStyle w:val="ListParagraph"/>
+      </w:pPr>
+    </w:p>
+    <w:p>
+      <w:pPr>
+        <w:pStyle w:val="ListParagraph"/>
+        <w:numPr>
+          <w:ilvl w:val="0"/>
+          <w:numId w:val="29"/>
+        </w:numPr>
+        <w:jc w:val="left"/>
+      </w:pPr>
+      <w:r>
+        <w:t xml:space="preserve">Download </w:t>
+      </w:r>
+      <w:r>
+        <w:t>GoogleNews-vectors-negative300.bin</w:t>
+      </w:r>
+      <w:r>
+        <w:t xml:space="preserve"> from </w:t>
+      </w:r>
+      <w:hyperlink r:id="rId11" w:history="1">
+        <w:r>
+          <w:rPr>
+            <w:rStyle w:val="Hyperlink"/>
+          </w:rPr>
+          <w:t>https://drive.google.com/file/d/0B7XkCwpI5KDYNlNUTTlSS21pQmM/edit</w:t>
+        </w:r>
+      </w:hyperlink>
+    </w:p>
+    <w:p>
+      <w:pPr>
+        <w:pStyle w:val="ListParagraph"/>
+      </w:pPr>
+      <w:r>
+        <w:rPr>
+          <w:b/>
+          <w:bCs/>
+        </w:rPr>
+        <w:t>Note:</w:t>
+      </w:r>
+      <w:r>
+        <w:t xml:space="preserve"> This file is 3GB big</w:t>
+      </w:r>
+    </w:p>
+    <w:p>
+      <w:pPr>
+        <w:pStyle w:val="ListParagraph"/>
+      </w:pPr>
+    </w:p>
+    <w:p>
+      <w:pPr>
+        <w:pStyle w:val="ListParagraph"/>
+        <w:numPr>
+          <w:ilvl w:val="0"/>
+          <w:numId w:val="29"/>
+        </w:numPr>
+        <w:jc w:val="left"/>
+      </w:pPr>
+      <w:r>
+        <w:t xml:space="preserve">Extract(unzip) and </w:t>
+      </w:r>
+      <w:r>
+        <w:t>p</w:t>
+      </w:r>
+      <w:r>
+        <w:t xml:space="preserve">lace </w:t>
+      </w:r>
+      <w:r>
+        <w:t>GoogleNews-vectors-negative300.bin</w:t>
+      </w:r>
+      <w:r>
+        <w:t xml:space="preserve"> into “</w:t>
+      </w:r>
+      <w:proofErr w:type="spellStart"/>
+      <w:r>
+        <w:t>DialogFlow</w:t>
+      </w:r>
+      <w:proofErr w:type="spellEnd"/>
+      <w:r>
+        <w:t>” folder</w:t>
+      </w:r>
+    </w:p>
+    <w:p>
+      <w:pPr>
+        <w:pStyle w:val="ListParagraph"/>
+      </w:pPr>
+    </w:p>
+    <w:p>
+      <w:pPr>
+        <w:pStyle w:val="ListParagraph"/>
+        <w:numPr>
+          <w:ilvl w:val="0"/>
+          <w:numId w:val="29"/>
+        </w:numPr>
+        <w:jc w:val="left"/>
+      </w:pPr>
+      <w:r>
+        <w:t>Install system with Python 3.8.2.</w:t>
+      </w:r>
+    </w:p>
+    <w:p>
+      <w:pPr>
+        <w:pStyle w:val="ListParagraph"/>
+      </w:pPr>
+    </w:p>
+    <w:p>
+      <w:pPr>
+        <w:pStyle w:val="ListParagraph"/>
+        <w:numPr>
+          <w:ilvl w:val="0"/>
+          <w:numId w:val="29"/>
+        </w:numPr>
+        <w:jc w:val="left"/>
+      </w:pPr>
+      <w:r>
+        <w:t>Run “</w:t>
+      </w:r>
+      <w:r>
+        <w:t>install</w:t>
+      </w:r>
+      <w:r>
+        <w:t xml:space="preserve">.bat” to install all required python </w:t>
+      </w:r>
+      <w:proofErr w:type="gramStart"/>
+      <w:r>
+        <w:t>packages</w:t>
+      </w:r>
+      <w:proofErr w:type="gramEnd"/>
+    </w:p>
+    <w:p>
+      <w:pPr>
+        <w:pStyle w:val="ListParagraph"/>
+      </w:pPr>
+    </w:p>
+    <w:p>
+      <w:pPr>
+        <w:pStyle w:val="ListParagraph"/>
+        <w:numPr>
+          <w:ilvl w:val="0"/>
+          <w:numId w:val="29"/>
+        </w:numPr>
+        <w:jc w:val="left"/>
+      </w:pPr>
+      <w:r>
+        <w:t xml:space="preserve">If using own account and not the credentials provided, will need to import </w:t>
+      </w:r>
+      <w:proofErr w:type="spellStart"/>
+      <w:r>
+        <w:t>SmartLibrarian</w:t>
+      </w:r>
+      <w:proofErr w:type="spellEnd"/>
+      <w:r>
+        <w:t xml:space="preserve"> agent through the zip file provided in </w:t>
+      </w:r>
+      <w:proofErr w:type="spellStart"/>
+      <w:r>
+        <w:t>Github</w:t>
+      </w:r>
+      <w:proofErr w:type="spellEnd"/>
+      <w:r>
+        <w:t>. If test is to be done on Google Assistant, integration setup with Google Assistant needs to be done under “Integrations” tab.</w:t>
+      </w:r>
+    </w:p>
+    <w:p>
+      <w:pPr>
+        <w:pStyle w:val="ListParagraph"/>
+      </w:pPr>
+      <w:proofErr w:type="spellStart"/>
+      <w:r>
+        <w:t>DialogFlow</w:t>
+      </w:r>
+      <w:proofErr w:type="spellEnd"/>
+      <w:r>
+        <w:t xml:space="preserve"> link: </w:t>
+      </w:r>
+      <w:hyperlink r:id="rId12" w:history="1">
+        <w:r>
+          <w:rPr>
+            <w:rStyle w:val="Hyperlink"/>
+          </w:rPr>
+          <w:t>https://dialogflow.cloud.google.com/</w:t>
+        </w:r>
+      </w:hyperlink>
+    </w:p>
+    <w:p>
+      <w:pPr>
+        <w:pStyle w:val="ListParagraph"/>
+      </w:pPr>
+    </w:p>
+    <w:p>
+      <w:pPr>
+        <w:pStyle w:val="ListParagraph"/>
+      </w:pPr>
+      <w:r>
+        <w:t xml:space="preserve">For the provided credentials, all setup in </w:t>
+      </w:r>
+      <w:proofErr w:type="spellStart"/>
+      <w:r>
+        <w:t>dialogflow</w:t>
+      </w:r>
+      <w:proofErr w:type="spellEnd"/>
+      <w:r>
+        <w:t xml:space="preserve"> is done, including Google Assistant integration</w:t>
+      </w:r>
+    </w:p>
+    <w:p>
+      <w:pPr>
+        <w:pStyle w:val="ListParagraph"/>
+      </w:pPr>
+    </w:p>
+    <w:p>
+      <w:pPr>
+        <w:pStyle w:val="ListParagraph"/>
+        <w:numPr>
+          <w:ilvl w:val="0"/>
+          <w:numId w:val="29"/>
+        </w:numPr>
+        <w:jc w:val="left"/>
+      </w:pPr>
+      <w:r>
+        <w:t xml:space="preserve">Log in to </w:t>
+      </w:r>
+      <w:proofErr w:type="spellStart"/>
+      <w:r>
+        <w:t>gmail</w:t>
+      </w:r>
+      <w:proofErr w:type="spellEnd"/>
+      <w:r>
+        <w:t xml:space="preserve"> account using </w:t>
+      </w:r>
+      <w:proofErr w:type="spellStart"/>
+      <w:r>
+        <w:t>tagui</w:t>
+      </w:r>
+      <w:proofErr w:type="spellEnd"/>
+      <w:r>
+        <w:t xml:space="preserve"> browser which is used to send the NLB </w:t>
+      </w:r>
+      <w:proofErr w:type="gramStart"/>
+      <w:r>
+        <w:t>email</w:t>
+      </w:r>
+      <w:proofErr w:type="gramEnd"/>
+    </w:p>
+    <w:p>
+      <w:pPr>
+        <w:jc w:val="left"/>
+      </w:pPr>
+      <w:r>
+        <w:br w:type="page"/>
+      </w:r>
+    </w:p>
+    <w:p>
+      <w:pPr>
+        <w:ind w:firstLine="360"/>
+        <w:rPr>
+          <w:b/>
+          <w:bCs/>
+          <w:u w:val="single"/>
+        </w:rPr>
+      </w:pPr>
+      <w:r>
+        <w:rPr>
+          <w:b/>
+          <w:bCs/>
+          <w:u w:val="single"/>
+        </w:rPr>
+        <w:lastRenderedPageBreak/>
+        <w:t>User Guide</w:t>
+      </w:r>
+    </w:p>
+    <w:p>
+      <w:pPr>
+        <w:pStyle w:val="ListParagraph"/>
+        <w:numPr>
+          <w:ilvl w:val="0"/>
+          <w:numId w:val="30"/>
+        </w:numPr>
+        <w:jc w:val="left"/>
+      </w:pPr>
+      <w:r>
+        <w:t>Run “ngrok.bat”. Extract https tunnel link</w:t>
+      </w:r>
+    </w:p>
+    <w:p>
+      <w:pPr>
+        <w:pStyle w:val="ListParagraph"/>
+      </w:pPr>
+    </w:p>
+    <w:p>
+      <w:pPr>
+        <w:pStyle w:val="ListParagraph"/>
+        <w:numPr>
+          <w:ilvl w:val="0"/>
+          <w:numId w:val="30"/>
+        </w:numPr>
+        <w:jc w:val="left"/>
+      </w:pPr>
+      <w:r>
+        <w:t xml:space="preserve">Paste https link into </w:t>
+      </w:r>
+      <w:proofErr w:type="spellStart"/>
+      <w:r>
+        <w:t>dialogflow</w:t>
+      </w:r>
+      <w:proofErr w:type="spellEnd"/>
+      <w:r>
+        <w:t xml:space="preserve"> </w:t>
+      </w:r>
+      <w:r>
+        <w:t xml:space="preserve">fulfilment. Press </w:t>
+      </w:r>
+      <w:proofErr w:type="gramStart"/>
+      <w:r>
+        <w:t>save</w:t>
+      </w:r>
+      <w:proofErr w:type="gramEnd"/>
+      <w:r>
+        <w:t>.</w:t>
+      </w:r>
+      <w:r>
+        <w:t xml:space="preserve"> </w:t>
+      </w:r>
+      <w:hyperlink r:id="rId13" w:anchor="/agent/librarian-qusu/fulfillment" w:history="1">
+        <w:r>
+          <w:rPr>
+            <w:rStyle w:val="Hyperlink"/>
+          </w:rPr>
+          <w:t>https://dialogflow.cloud.google.com/#/agent/librarian-qusu/fulfillment</w:t>
+        </w:r>
+      </w:hyperlink>
+    </w:p>
+    <w:p>
+      <w:pPr>
+        <w:pStyle w:val="ListParagraph"/>
+      </w:pPr>
+    </w:p>
+    <w:p>
+      <w:pPr>
+        <w:pStyle w:val="ListParagraph"/>
+        <w:numPr>
+          <w:ilvl w:val="0"/>
+          <w:numId w:val="30"/>
+        </w:numPr>
+        <w:jc w:val="left"/>
+      </w:pPr>
+      <w:r>
+        <w:t>Run “</w:t>
+      </w:r>
+      <w:r>
+        <w:t>run</w:t>
+      </w:r>
+      <w:r>
+        <w:t>.bat”</w:t>
+      </w:r>
+    </w:p>
+    <w:p>
+      <w:pPr>
+        <w:pStyle w:val="ListParagraph"/>
+      </w:pPr>
+      <w:r>
+        <w:rPr>
+          <w:b/>
+          <w:bCs/>
+        </w:rPr>
+        <w:t xml:space="preserve">Note: </w:t>
+      </w:r>
+      <w:r>
+        <w:t>Webhook takes ~6mins to initialize the models</w:t>
+      </w:r>
+    </w:p>
+    <w:p>
+      <w:pPr>
+        <w:pStyle w:val="ListParagraph"/>
+      </w:pPr>
+    </w:p>
+    <w:p>
+      <w:pPr>
+        <w:pStyle w:val="ListParagraph"/>
+        <w:numPr>
+          <w:ilvl w:val="0"/>
+          <w:numId w:val="30"/>
+        </w:numPr>
+        <w:jc w:val="left"/>
+      </w:pPr>
+      <w:proofErr w:type="spellStart"/>
+      <w:r>
+        <w:t>SmartLibrarian</w:t>
+      </w:r>
+      <w:proofErr w:type="spellEnd"/>
+      <w:r>
+        <w:t xml:space="preserve"> is ready for use!</w:t>
+      </w:r>
+    </w:p>
+    <w:p>
+      <w:pPr>
+        <w:pStyle w:val="ListParagraph"/>
+      </w:pPr>
+    </w:p>
+    <w:p>
+      <w:pPr>
+        <w:pStyle w:val="ListParagraph"/>
+        <w:numPr>
+          <w:ilvl w:val="0"/>
+          <w:numId w:val="30"/>
+        </w:numPr>
+        <w:jc w:val="left"/>
+      </w:pPr>
+      <w:r>
+        <w:rPr>
+          <w:b/>
+          <w:bCs/>
+        </w:rPr>
+        <w:t xml:space="preserve">[Test Platform] </w:t>
+      </w:r>
+      <w:r>
+        <w:t xml:space="preserve">Try it out using </w:t>
+      </w:r>
+      <w:proofErr w:type="spellStart"/>
+      <w:r>
+        <w:t>DialogFlow</w:t>
+      </w:r>
+      <w:proofErr w:type="spellEnd"/>
+      <w:r>
+        <w:t xml:space="preserve"> test console or, download Google Assistant on your device, log in using respective credentials, and initialize the agent by typing/saying “Talk to Smart </w:t>
+      </w:r>
+      <w:proofErr w:type="gramStart"/>
+      <w:r>
+        <w:t>Librarian”</w:t>
+      </w:r>
+      <w:proofErr w:type="gramEnd"/>
+    </w:p>
+    <w:p>
+      <w:pPr>
+        <w:pStyle w:val="ListParagraph"/>
+      </w:pPr>
+    </w:p>
+    <w:p>
+      <w:pPr>
+        <w:pStyle w:val="ListParagraph"/>
+        <w:numPr>
+          <w:ilvl w:val="0"/>
+          <w:numId w:val="30"/>
+        </w:numPr>
+        <w:jc w:val="left"/>
+      </w:pPr>
+      <w:r>
+        <w:rPr>
+          <w:b/>
+          <w:bCs/>
+        </w:rPr>
+        <w:t xml:space="preserve">[Email Recipient] </w:t>
+      </w:r>
+      <w:r>
+        <w:t xml:space="preserve">By default, email recipient is set to the </w:t>
+      </w:r>
+      <w:proofErr w:type="spellStart"/>
+      <w:r>
+        <w:t>gmail</w:t>
+      </w:r>
+      <w:proofErr w:type="spellEnd"/>
+      <w:r>
+        <w:t xml:space="preserve"> account that is logged in. To change the email recipient of the results of the NLB search, go to “</w:t>
+      </w:r>
+      <w:proofErr w:type="spellStart"/>
+      <w:r>
+        <w:t>DialogFlow</w:t>
+      </w:r>
+      <w:proofErr w:type="spellEnd"/>
+      <w:r>
+        <w:t>” folder and add in the email address in “email_recipient.txt”</w:t>
+      </w:r>
+    </w:p>
+    <w:p>
+      <w:pPr>
+        <w:ind w:left="360"/>
+      </w:pPr>
+    </w:p>
+    <w:p>
+      <w:pPr>
         <w:jc w:val="left"/>
         <w:rPr>
           <w:b/>
@@ -4423,7 +5038,7 @@
       </w:pPr>
     </w:p>
     <w:sectPr>
-      <w:footerReference w:type="default" r:id="rId11"/>
+      <w:footerReference w:type="default" r:id="rId14"/>
       <w:pgSz w:w="11906" w:h="16838"/>
       <w:pgMar w:top="1440" w:right="1440" w:bottom="1440" w:left="1440" w:header="708" w:footer="708" w:gutter="0"/>
       <w:pgNumType w:start="0"/>
@@ -4622,14 +5237,7 @@
           <w:sz w:val="16"/>
           <w:szCs w:val="16"/>
         </w:rPr>
-        <w:t xml:space="preserve"> </w:t>
-      </w:r>
-      <w:r>
-        <w:rPr>
-          <w:sz w:val="16"/>
-          <w:szCs w:val="16"/>
-        </w:rPr>
-        <w:t>https://www.nlb.gov.sg/WhatsOn/Programmes/ProgrammesforAdults.aspx</w:t>
+        <w:t xml:space="preserve"> https://www.nlb.gov.sg/WhatsOn/Programmes/ProgrammesforAdults.aspx</w:t>
       </w:r>
     </w:p>
   </w:footnote>
@@ -5128,6 +5736,95 @@
     </w:lvl>
   </w:abstractNum>
   <w:abstractNum w:abstractNumId="5" w15:restartNumberingAfterBreak="0">
+    <w:nsid w:val="169345D6"/>
+    <w:multiLevelType w:val="hybridMultilevel"/>
+    <w:tmpl w:val="3B382E9E"/>
+    <w:lvl w:ilvl="0" w:tplc="0809000F">
+      <w:start w:val="1"/>
+      <w:numFmt w:val="decimal"/>
+      <w:lvlText w:val="%1."/>
+      <w:lvlJc w:val="left"/>
+      <w:pPr>
+        <w:ind w:left="720" w:hanging="360"/>
+      </w:pPr>
+      <w:rPr>
+        <w:rFonts w:hint="default"/>
+      </w:rPr>
+    </w:lvl>
+    <w:lvl w:ilvl="1" w:tplc="08090019">
+      <w:start w:val="1"/>
+      <w:numFmt w:val="lowerLetter"/>
+      <w:lvlText w:val="%2."/>
+      <w:lvlJc w:val="left"/>
+      <w:pPr>
+        <w:ind w:left="1440" w:hanging="360"/>
+      </w:pPr>
+    </w:lvl>
+    <w:lvl w:ilvl="2" w:tplc="0809001B" w:tentative="1">
+      <w:start w:val="1"/>
+      <w:numFmt w:val="lowerRoman"/>
+      <w:lvlText w:val="%3."/>
+      <w:lvlJc w:val="right"/>
+      <w:pPr>
+        <w:ind w:left="2160" w:hanging="180"/>
+      </w:pPr>
+    </w:lvl>
+    <w:lvl w:ilvl="3" w:tplc="0809000F" w:tentative="1">
+      <w:start w:val="1"/>
+      <w:numFmt w:val="decimal"/>
+      <w:lvlText w:val="%4."/>
+      <w:lvlJc w:val="left"/>
+      <w:pPr>
+        <w:ind w:left="2880" w:hanging="360"/>
+      </w:pPr>
+    </w:lvl>
+    <w:lvl w:ilvl="4" w:tplc="08090019" w:tentative="1">
+      <w:start w:val="1"/>
+      <w:numFmt w:val="lowerLetter"/>
+      <w:lvlText w:val="%5."/>
+      <w:lvlJc w:val="left"/>
+      <w:pPr>
+        <w:ind w:left="3600" w:hanging="360"/>
+      </w:pPr>
+    </w:lvl>
+    <w:lvl w:ilvl="5" w:tplc="0809001B" w:tentative="1">
+      <w:start w:val="1"/>
+      <w:numFmt w:val="lowerRoman"/>
+      <w:lvlText w:val="%6."/>
+      <w:lvlJc w:val="right"/>
+      <w:pPr>
+        <w:ind w:left="4320" w:hanging="180"/>
+      </w:pPr>
+    </w:lvl>
+    <w:lvl w:ilvl="6" w:tplc="0809000F" w:tentative="1">
+      <w:start w:val="1"/>
+      <w:numFmt w:val="decimal"/>
+      <w:lvlText w:val="%7."/>
+      <w:lvlJc w:val="left"/>
+      <w:pPr>
+        <w:ind w:left="5040" w:hanging="360"/>
+      </w:pPr>
+    </w:lvl>
+    <w:lvl w:ilvl="7" w:tplc="08090019" w:tentative="1">
+      <w:start w:val="1"/>
+      <w:numFmt w:val="lowerLetter"/>
+      <w:lvlText w:val="%8."/>
+      <w:lvlJc w:val="left"/>
+      <w:pPr>
+        <w:ind w:left="5760" w:hanging="360"/>
+      </w:pPr>
+    </w:lvl>
+    <w:lvl w:ilvl="8" w:tplc="0809001B" w:tentative="1">
+      <w:start w:val="1"/>
+      <w:numFmt w:val="lowerRoman"/>
+      <w:lvlText w:val="%9."/>
+      <w:lvlJc w:val="right"/>
+      <w:pPr>
+        <w:ind w:left="6480" w:hanging="180"/>
+      </w:pPr>
+    </w:lvl>
+  </w:abstractNum>
+  <w:abstractNum w:abstractNumId="6" w15:restartNumberingAfterBreak="0">
     <w:nsid w:val="1CF81150"/>
     <w:multiLevelType w:val="hybridMultilevel"/>
     <w:tmpl w:val="CDBA0602"/>
@@ -5213,7 +5910,7 @@
       </w:pPr>
     </w:lvl>
   </w:abstractNum>
-  <w:abstractNum w:abstractNumId="6" w15:restartNumberingAfterBreak="0">
+  <w:abstractNum w:abstractNumId="7" w15:restartNumberingAfterBreak="0">
     <w:nsid w:val="1EDC08AB"/>
     <w:multiLevelType w:val="hybridMultilevel"/>
     <w:tmpl w:val="35BE14DA"/>
@@ -5326,7 +6023,7 @@
       </w:rPr>
     </w:lvl>
   </w:abstractNum>
-  <w:abstractNum w:abstractNumId="7" w15:restartNumberingAfterBreak="0">
+  <w:abstractNum w:abstractNumId="8" w15:restartNumberingAfterBreak="0">
     <w:nsid w:val="1FB8026B"/>
     <w:multiLevelType w:val="multilevel"/>
     <w:tmpl w:val="E24ADE80"/>
@@ -5439,7 +6136,7 @@
       </w:pPr>
     </w:lvl>
   </w:abstractNum>
-  <w:abstractNum w:abstractNumId="8" w15:restartNumberingAfterBreak="0">
+  <w:abstractNum w:abstractNumId="9" w15:restartNumberingAfterBreak="0">
     <w:nsid w:val="27EA6CDF"/>
     <w:multiLevelType w:val="hybridMultilevel"/>
     <w:tmpl w:val="63A08258"/>
@@ -5525,7 +6222,7 @@
       </w:pPr>
     </w:lvl>
   </w:abstractNum>
-  <w:abstractNum w:abstractNumId="9" w15:restartNumberingAfterBreak="0">
+  <w:abstractNum w:abstractNumId="10" w15:restartNumberingAfterBreak="0">
     <w:nsid w:val="2F36779A"/>
     <w:multiLevelType w:val="hybridMultilevel"/>
     <w:tmpl w:val="FA88BDE8"/>
@@ -5614,7 +6311,7 @@
       </w:pPr>
     </w:lvl>
   </w:abstractNum>
-  <w:abstractNum w:abstractNumId="10" w15:restartNumberingAfterBreak="0">
+  <w:abstractNum w:abstractNumId="11" w15:restartNumberingAfterBreak="0">
     <w:nsid w:val="418B22CD"/>
     <w:multiLevelType w:val="hybridMultilevel"/>
     <w:tmpl w:val="223CDE36"/>
@@ -5700,7 +6397,7 @@
       </w:pPr>
     </w:lvl>
   </w:abstractNum>
-  <w:abstractNum w:abstractNumId="11" w15:restartNumberingAfterBreak="0">
+  <w:abstractNum w:abstractNumId="12" w15:restartNumberingAfterBreak="0">
     <w:nsid w:val="42B55DF0"/>
     <w:multiLevelType w:val="hybridMultilevel"/>
     <w:tmpl w:val="411A0ECE"/>
@@ -5786,7 +6483,7 @@
       </w:pPr>
     </w:lvl>
   </w:abstractNum>
-  <w:abstractNum w:abstractNumId="12" w15:restartNumberingAfterBreak="0">
+  <w:abstractNum w:abstractNumId="13" w15:restartNumberingAfterBreak="0">
     <w:nsid w:val="44B51683"/>
     <w:multiLevelType w:val="hybridMultilevel"/>
     <w:tmpl w:val="072436AC"/>
@@ -5875,7 +6572,7 @@
       </w:pPr>
     </w:lvl>
   </w:abstractNum>
-  <w:abstractNum w:abstractNumId="13" w15:restartNumberingAfterBreak="0">
+  <w:abstractNum w:abstractNumId="14" w15:restartNumberingAfterBreak="0">
     <w:nsid w:val="4EB41D2A"/>
     <w:multiLevelType w:val="hybridMultilevel"/>
     <w:tmpl w:val="D10E9470"/>
@@ -5964,7 +6661,96 @@
       </w:pPr>
     </w:lvl>
   </w:abstractNum>
-  <w:abstractNum w:abstractNumId="14" w15:restartNumberingAfterBreak="0">
+  <w:abstractNum w:abstractNumId="15" w15:restartNumberingAfterBreak="0">
+    <w:nsid w:val="4F7B5739"/>
+    <w:multiLevelType w:val="hybridMultilevel"/>
+    <w:tmpl w:val="C7A6E7AE"/>
+    <w:lvl w:ilvl="0" w:tplc="0809000F">
+      <w:start w:val="1"/>
+      <w:numFmt w:val="decimal"/>
+      <w:lvlText w:val="%1."/>
+      <w:lvlJc w:val="left"/>
+      <w:pPr>
+        <w:ind w:left="720" w:hanging="360"/>
+      </w:pPr>
+      <w:rPr>
+        <w:rFonts w:hint="default"/>
+      </w:rPr>
+    </w:lvl>
+    <w:lvl w:ilvl="1" w:tplc="08090019" w:tentative="1">
+      <w:start w:val="1"/>
+      <w:numFmt w:val="lowerLetter"/>
+      <w:lvlText w:val="%2."/>
+      <w:lvlJc w:val="left"/>
+      <w:pPr>
+        <w:ind w:left="1440" w:hanging="360"/>
+      </w:pPr>
+    </w:lvl>
+    <w:lvl w:ilvl="2" w:tplc="0809001B" w:tentative="1">
+      <w:start w:val="1"/>
+      <w:numFmt w:val="lowerRoman"/>
+      <w:lvlText w:val="%3."/>
+      <w:lvlJc w:val="right"/>
+      <w:pPr>
+        <w:ind w:left="2160" w:hanging="180"/>
+      </w:pPr>
+    </w:lvl>
+    <w:lvl w:ilvl="3" w:tplc="0809000F" w:tentative="1">
+      <w:start w:val="1"/>
+      <w:numFmt w:val="decimal"/>
+      <w:lvlText w:val="%4."/>
+      <w:lvlJc w:val="left"/>
+      <w:pPr>
+        <w:ind w:left="2880" w:hanging="360"/>
+      </w:pPr>
+    </w:lvl>
+    <w:lvl w:ilvl="4" w:tplc="08090019" w:tentative="1">
+      <w:start w:val="1"/>
+      <w:numFmt w:val="lowerLetter"/>
+      <w:lvlText w:val="%5."/>
+      <w:lvlJc w:val="left"/>
+      <w:pPr>
+        <w:ind w:left="3600" w:hanging="360"/>
+      </w:pPr>
+    </w:lvl>
+    <w:lvl w:ilvl="5" w:tplc="0809001B" w:tentative="1">
+      <w:start w:val="1"/>
+      <w:numFmt w:val="lowerRoman"/>
+      <w:lvlText w:val="%6."/>
+      <w:lvlJc w:val="right"/>
+      <w:pPr>
+        <w:ind w:left="4320" w:hanging="180"/>
+      </w:pPr>
+    </w:lvl>
+    <w:lvl w:ilvl="6" w:tplc="0809000F" w:tentative="1">
+      <w:start w:val="1"/>
+      <w:numFmt w:val="decimal"/>
+      <w:lvlText w:val="%7."/>
+      <w:lvlJc w:val="left"/>
+      <w:pPr>
+        <w:ind w:left="5040" w:hanging="360"/>
+      </w:pPr>
+    </w:lvl>
+    <w:lvl w:ilvl="7" w:tplc="08090019" w:tentative="1">
+      <w:start w:val="1"/>
+      <w:numFmt w:val="lowerLetter"/>
+      <w:lvlText w:val="%8."/>
+      <w:lvlJc w:val="left"/>
+      <w:pPr>
+        <w:ind w:left="5760" w:hanging="360"/>
+      </w:pPr>
+    </w:lvl>
+    <w:lvl w:ilvl="8" w:tplc="0809001B" w:tentative="1">
+      <w:start w:val="1"/>
+      <w:numFmt w:val="lowerRoman"/>
+      <w:lvlText w:val="%9."/>
+      <w:lvlJc w:val="right"/>
+      <w:pPr>
+        <w:ind w:left="6480" w:hanging="180"/>
+      </w:pPr>
+    </w:lvl>
+  </w:abstractNum>
+  <w:abstractNum w:abstractNumId="16" w15:restartNumberingAfterBreak="0">
     <w:nsid w:val="51CC3C15"/>
     <w:multiLevelType w:val="hybridMultilevel"/>
     <w:tmpl w:val="941EBA9C"/>
@@ -6050,7 +6836,7 @@
       </w:pPr>
     </w:lvl>
   </w:abstractNum>
-  <w:abstractNum w:abstractNumId="15" w15:restartNumberingAfterBreak="0">
+  <w:abstractNum w:abstractNumId="17" w15:restartNumberingAfterBreak="0">
     <w:nsid w:val="52A11F9A"/>
     <w:multiLevelType w:val="multilevel"/>
     <w:tmpl w:val="FC420832"/>
@@ -6189,7 +6975,7 @@
       </w:pPr>
     </w:lvl>
   </w:abstractNum>
-  <w:abstractNum w:abstractNumId="16" w15:restartNumberingAfterBreak="0">
+  <w:abstractNum w:abstractNumId="18" w15:restartNumberingAfterBreak="0">
     <w:nsid w:val="55AD10A7"/>
     <w:multiLevelType w:val="hybridMultilevel"/>
     <w:tmpl w:val="CF8CC3CA"/>
@@ -6278,7 +7064,7 @@
       </w:pPr>
     </w:lvl>
   </w:abstractNum>
-  <w:abstractNum w:abstractNumId="17" w15:restartNumberingAfterBreak="0">
+  <w:abstractNum w:abstractNumId="19" w15:restartNumberingAfterBreak="0">
     <w:nsid w:val="5C6257BC"/>
     <w:multiLevelType w:val="hybridMultilevel"/>
     <w:tmpl w:val="0E540AEA"/>
@@ -6367,7 +7153,7 @@
       </w:pPr>
     </w:lvl>
   </w:abstractNum>
-  <w:abstractNum w:abstractNumId="18" w15:restartNumberingAfterBreak="0">
+  <w:abstractNum w:abstractNumId="20" w15:restartNumberingAfterBreak="0">
     <w:nsid w:val="5C877048"/>
     <w:multiLevelType w:val="hybridMultilevel"/>
     <w:tmpl w:val="223CDE36"/>
@@ -6453,7 +7239,7 @@
       </w:pPr>
     </w:lvl>
   </w:abstractNum>
-  <w:abstractNum w:abstractNumId="19" w15:restartNumberingAfterBreak="0">
+  <w:abstractNum w:abstractNumId="21" w15:restartNumberingAfterBreak="0">
     <w:nsid w:val="5CEF7D5F"/>
     <w:multiLevelType w:val="hybridMultilevel"/>
     <w:tmpl w:val="E9A060BA"/>
@@ -6539,7 +7325,7 @@
       </w:pPr>
     </w:lvl>
   </w:abstractNum>
-  <w:abstractNum w:abstractNumId="20" w15:restartNumberingAfterBreak="0">
+  <w:abstractNum w:abstractNumId="22" w15:restartNumberingAfterBreak="0">
     <w:nsid w:val="60544699"/>
     <w:multiLevelType w:val="hybridMultilevel"/>
     <w:tmpl w:val="502AF336"/>
@@ -6652,7 +7438,7 @@
       </w:rPr>
     </w:lvl>
   </w:abstractNum>
-  <w:abstractNum w:abstractNumId="21" w15:restartNumberingAfterBreak="0">
+  <w:abstractNum w:abstractNumId="23" w15:restartNumberingAfterBreak="0">
     <w:nsid w:val="6B32382C"/>
     <w:multiLevelType w:val="hybridMultilevel"/>
     <w:tmpl w:val="59E6521A"/>
@@ -6764,7 +7550,7 @@
       </w:rPr>
     </w:lvl>
   </w:abstractNum>
-  <w:abstractNum w:abstractNumId="22" w15:restartNumberingAfterBreak="0">
+  <w:abstractNum w:abstractNumId="24" w15:restartNumberingAfterBreak="0">
     <w:nsid w:val="6FBE2AF6"/>
     <w:multiLevelType w:val="hybridMultilevel"/>
     <w:tmpl w:val="C3901F8C"/>
@@ -6850,7 +7636,7 @@
       </w:pPr>
     </w:lvl>
   </w:abstractNum>
-  <w:abstractNum w:abstractNumId="23" w15:restartNumberingAfterBreak="0">
+  <w:abstractNum w:abstractNumId="25" w15:restartNumberingAfterBreak="0">
     <w:nsid w:val="75C84C04"/>
     <w:multiLevelType w:val="hybridMultilevel"/>
     <w:tmpl w:val="F336051E"/>
@@ -6936,7 +7722,7 @@
       </w:pPr>
     </w:lvl>
   </w:abstractNum>
-  <w:abstractNum w:abstractNumId="24" w15:restartNumberingAfterBreak="0">
+  <w:abstractNum w:abstractNumId="26" w15:restartNumberingAfterBreak="0">
     <w:nsid w:val="76206AD9"/>
     <w:multiLevelType w:val="hybridMultilevel"/>
     <w:tmpl w:val="C9266E46"/>
@@ -7077,28 +7863,28 @@
     </w:lvl>
   </w:abstractNum>
   <w:num w:numId="1">
-    <w:abstractNumId w:val="15"/>
+    <w:abstractNumId w:val="17"/>
   </w:num>
   <w:num w:numId="2">
-    <w:abstractNumId w:val="9"/>
+    <w:abstractNumId w:val="10"/>
   </w:num>
   <w:num w:numId="3">
-    <w:abstractNumId w:val="20"/>
+    <w:abstractNumId w:val="22"/>
   </w:num>
   <w:num w:numId="4">
-    <w:abstractNumId w:val="17"/>
+    <w:abstractNumId w:val="19"/>
   </w:num>
   <w:num w:numId="5">
-    <w:abstractNumId w:val="13"/>
+    <w:abstractNumId w:val="14"/>
   </w:num>
   <w:num w:numId="6">
     <w:abstractNumId w:val="2"/>
   </w:num>
   <w:num w:numId="7">
-    <w:abstractNumId w:val="10"/>
+    <w:abstractNumId w:val="11"/>
   </w:num>
   <w:num w:numId="8">
-    <w:abstractNumId w:val="23"/>
+    <w:abstractNumId w:val="25"/>
     <w:lvlOverride w:ilvl="0">
       <w:startOverride w:val="1"/>
     </w:lvlOverride>
@@ -7128,10 +7914,10 @@
     </w:lvlOverride>
   </w:num>
   <w:num w:numId="9">
-    <w:abstractNumId w:val="21"/>
+    <w:abstractNumId w:val="23"/>
   </w:num>
   <w:num w:numId="10">
-    <w:abstractNumId w:val="6"/>
+    <w:abstractNumId w:val="7"/>
   </w:num>
   <w:num w:numId="11">
     <w:abstractNumId w:val="4"/>
@@ -7164,7 +7950,7 @@
     </w:lvlOverride>
   </w:num>
   <w:num w:numId="12">
-    <w:abstractNumId w:val="14"/>
+    <w:abstractNumId w:val="16"/>
     <w:lvlOverride w:ilvl="0">
       <w:startOverride w:val="1"/>
     </w:lvlOverride>
@@ -7194,10 +7980,10 @@
     </w:lvlOverride>
   </w:num>
   <w:num w:numId="13">
-    <w:abstractNumId w:val="12"/>
+    <w:abstractNumId w:val="13"/>
   </w:num>
   <w:num w:numId="14">
-    <w:abstractNumId w:val="15"/>
+    <w:abstractNumId w:val="17"/>
     <w:lvlOverride w:ilvl="0">
       <w:startOverride w:val="1"/>
     </w:lvlOverride>
@@ -7227,7 +8013,7 @@
     </w:lvlOverride>
   </w:num>
   <w:num w:numId="15">
-    <w:abstractNumId w:val="8"/>
+    <w:abstractNumId w:val="9"/>
     <w:lvlOverride w:ilvl="0">
       <w:startOverride w:val="1"/>
     </w:lvlOverride>
@@ -7257,7 +8043,7 @@
     </w:lvlOverride>
   </w:num>
   <w:num w:numId="16">
-    <w:abstractNumId w:val="5"/>
+    <w:abstractNumId w:val="6"/>
     <w:lvlOverride w:ilvl="0">
       <w:startOverride w:val="1"/>
     </w:lvlOverride>
@@ -7287,7 +8073,7 @@
     </w:lvlOverride>
   </w:num>
   <w:num w:numId="17">
-    <w:abstractNumId w:val="11"/>
+    <w:abstractNumId w:val="12"/>
     <w:lvlOverride w:ilvl="0">
       <w:startOverride w:val="1"/>
     </w:lvlOverride>
@@ -7317,7 +8103,7 @@
     </w:lvlOverride>
   </w:num>
   <w:num w:numId="18">
-    <w:abstractNumId w:val="19"/>
+    <w:abstractNumId w:val="21"/>
     <w:lvlOverride w:ilvl="0">
       <w:startOverride w:val="1"/>
     </w:lvlOverride>
@@ -7347,10 +8133,10 @@
     </w:lvlOverride>
   </w:num>
   <w:num w:numId="19">
-    <w:abstractNumId w:val="11"/>
+    <w:abstractNumId w:val="12"/>
   </w:num>
   <w:num w:numId="20">
-    <w:abstractNumId w:val="19"/>
+    <w:abstractNumId w:val="21"/>
   </w:num>
   <w:num w:numId="21">
     <w:abstractNumId w:val="1"/>
@@ -7359,22 +8145,28 @@
     <w:abstractNumId w:val="3"/>
   </w:num>
   <w:num w:numId="23">
-    <w:abstractNumId w:val="7"/>
+    <w:abstractNumId w:val="8"/>
   </w:num>
   <w:num w:numId="24">
-    <w:abstractNumId w:val="22"/>
+    <w:abstractNumId w:val="24"/>
   </w:num>
   <w:num w:numId="25">
-    <w:abstractNumId w:val="18"/>
+    <w:abstractNumId w:val="20"/>
   </w:num>
   <w:num w:numId="26">
-    <w:abstractNumId w:val="24"/>
+    <w:abstractNumId w:val="26"/>
   </w:num>
   <w:num w:numId="27">
     <w:abstractNumId w:val="0"/>
   </w:num>
   <w:num w:numId="28">
-    <w:abstractNumId w:val="16"/>
+    <w:abstractNumId w:val="18"/>
+  </w:num>
+  <w:num w:numId="29">
+    <w:abstractNumId w:val="5"/>
+  </w:num>
+  <w:num w:numId="30">
+    <w:abstractNumId w:val="15"/>
   </w:num>
 </w:numbering>
 </file>
@@ -8178,6 +8970,18 @@
       <w:lang w:eastAsia="ja-JP"/>
     </w:rPr>
   </w:style>
+  <w:style w:type="character" w:styleId="FollowedHyperlink">
+    <w:name w:val="FollowedHyperlink"/>
+    <w:basedOn w:val="DefaultParagraphFont"/>
+    <w:uiPriority w:val="99"/>
+    <w:semiHidden/>
+    <w:unhideWhenUsed/>
+    <w:rsid w:val="00EC7B76"/>
+    <w:rPr>
+      <w:color w:val="954F72" w:themeColor="followedHyperlink"/>
+      <w:u w:val="single"/>
+    </w:rPr>
+  </w:style>
 </w:styles>
 </file>
 

</xml_diff>

<commit_message>
Upated section 2.3 and 2.4
</commit_message>
<xml_diff>
--- a/ISS IPA Final Report.docx
+++ b/ISS IPA Final Report.docx
@@ -678,7 +678,7 @@
         </w:rPr>
         <w:fldChar w:fldCharType="separate"/>
       </w:r>
-      <w:hyperlink w:anchor="_Toc69822057" w:history="1">
+      <w:hyperlink w:anchor="_Toc69861628" w:history="1">
         <w:r>
           <w:rPr>
             <w:rStyle w:val="Hyperlink"/>
@@ -723,7 +723,7 @@
             <w:noProof/>
             <w:webHidden/>
           </w:rPr>
-          <w:instrText xml:space="preserve"> PAGEREF _Toc69822057 \h </w:instrText>
+          <w:instrText xml:space="preserve"> PAGEREF _Toc69861628 \h </w:instrText>
         </w:r>
         <w:r>
           <w:rPr>
@@ -768,7 +768,7 @@
           <w:lang w:eastAsia="zh-CN"/>
         </w:rPr>
       </w:pPr>
-      <w:hyperlink w:anchor="_Toc69822058" w:history="1">
+      <w:hyperlink w:anchor="_Toc69861629" w:history="1">
         <w:r>
           <w:rPr>
             <w:rStyle w:val="Hyperlink"/>
@@ -817,7 +817,7 @@
             <w:noProof/>
             <w:webHidden/>
           </w:rPr>
-          <w:instrText xml:space="preserve"> PAGEREF _Toc69822058 \h </w:instrText>
+          <w:instrText xml:space="preserve"> PAGEREF _Toc69861629 \h </w:instrText>
         </w:r>
         <w:r>
           <w:rPr>
@@ -862,7 +862,7 @@
           <w:lang w:eastAsia="zh-CN"/>
         </w:rPr>
       </w:pPr>
-      <w:hyperlink w:anchor="_Toc69822059" w:history="1">
+      <w:hyperlink w:anchor="_Toc69861630" w:history="1">
         <w:r>
           <w:rPr>
             <w:rStyle w:val="Hyperlink"/>
@@ -911,7 +911,7 @@
             <w:noProof/>
             <w:webHidden/>
           </w:rPr>
-          <w:instrText xml:space="preserve"> PAGEREF _Toc69822059 \h </w:instrText>
+          <w:instrText xml:space="preserve"> PAGEREF _Toc69861630 \h </w:instrText>
         </w:r>
         <w:r>
           <w:rPr>
@@ -958,7 +958,7 @@
           <w:lang w:eastAsia="zh-CN"/>
         </w:rPr>
       </w:pPr>
-      <w:hyperlink w:anchor="_Toc69822060" w:history="1">
+      <w:hyperlink w:anchor="_Toc69861631" w:history="1">
         <w:r>
           <w:rPr>
             <w:rStyle w:val="Hyperlink"/>
@@ -1003,7 +1003,7 @@
             <w:noProof/>
             <w:webHidden/>
           </w:rPr>
-          <w:instrText xml:space="preserve"> PAGEREF _Toc69822060 \h </w:instrText>
+          <w:instrText xml:space="preserve"> PAGEREF _Toc69861631 \h </w:instrText>
         </w:r>
         <w:r>
           <w:rPr>
@@ -1023,7 +1023,7 @@
             <w:noProof/>
             <w:webHidden/>
           </w:rPr>
-          <w:t>4</w:t>
+          <w:t>5</w:t>
         </w:r>
         <w:r>
           <w:rPr>
@@ -1048,7 +1048,7 @@
           <w:lang w:eastAsia="zh-CN"/>
         </w:rPr>
       </w:pPr>
-      <w:hyperlink w:anchor="_Toc69822061" w:history="1">
+      <w:hyperlink w:anchor="_Toc69861632" w:history="1">
         <w:r>
           <w:rPr>
             <w:rStyle w:val="Hyperlink"/>
@@ -1097,7 +1097,7 @@
             <w:noProof/>
             <w:webHidden/>
           </w:rPr>
-          <w:instrText xml:space="preserve"> PAGEREF _Toc69822061 \h </w:instrText>
+          <w:instrText xml:space="preserve"> PAGEREF _Toc69861632 \h </w:instrText>
         </w:r>
         <w:r>
           <w:rPr>
@@ -1117,7 +1117,7 @@
             <w:noProof/>
             <w:webHidden/>
           </w:rPr>
-          <w:t>4</w:t>
+          <w:t>5</w:t>
         </w:r>
         <w:r>
           <w:rPr>
@@ -1142,7 +1142,7 @@
           <w:lang w:eastAsia="zh-CN"/>
         </w:rPr>
       </w:pPr>
-      <w:hyperlink w:anchor="_Toc69822062" w:history="1">
+      <w:hyperlink w:anchor="_Toc69861633" w:history="1">
         <w:r>
           <w:rPr>
             <w:rStyle w:val="Hyperlink"/>
@@ -1170,7 +1170,7 @@
             <w:rStyle w:val="Hyperlink"/>
             <w:noProof/>
           </w:rPr>
-          <w:t>RPA: NLB Availability checker</w:t>
+          <w:t>RPA: NLB Availability checker and abstract summariser</w:t>
         </w:r>
         <w:r>
           <w:rPr>
@@ -1191,7 +1191,7 @@
             <w:noProof/>
             <w:webHidden/>
           </w:rPr>
-          <w:instrText xml:space="preserve"> PAGEREF _Toc69822062 \h </w:instrText>
+          <w:instrText xml:space="preserve"> PAGEREF _Toc69861633 \h </w:instrText>
         </w:r>
         <w:r>
           <w:rPr>
@@ -1211,7 +1211,7 @@
             <w:noProof/>
             <w:webHidden/>
           </w:rPr>
-          <w:t>4</w:t>
+          <w:t>5</w:t>
         </w:r>
         <w:r>
           <w:rPr>
@@ -1236,7 +1236,7 @@
           <w:lang w:eastAsia="zh-CN"/>
         </w:rPr>
       </w:pPr>
-      <w:hyperlink w:anchor="_Toc69822063" w:history="1">
+      <w:hyperlink w:anchor="_Toc69861634" w:history="1">
         <w:r>
           <w:rPr>
             <w:rStyle w:val="Hyperlink"/>
@@ -1264,7 +1264,7 @@
             <w:rStyle w:val="Hyperlink"/>
             <w:noProof/>
           </w:rPr>
-          <w:t>RPA: amazon recommendation system</w:t>
+          <w:t>RPA: amazon recommendation system amd intelligent title matcher</w:t>
         </w:r>
         <w:r>
           <w:rPr>
@@ -1285,7 +1285,7 @@
             <w:noProof/>
             <w:webHidden/>
           </w:rPr>
-          <w:instrText xml:space="preserve"> PAGEREF _Toc69822063 \h </w:instrText>
+          <w:instrText xml:space="preserve"> PAGEREF _Toc69861634 \h </w:instrText>
         </w:r>
         <w:r>
           <w:rPr>
@@ -1305,7 +1305,7 @@
             <w:noProof/>
             <w:webHidden/>
           </w:rPr>
-          <w:t>4</w:t>
+          <w:t>6</w:t>
         </w:r>
         <w:r>
           <w:rPr>
@@ -1330,7 +1330,7 @@
           <w:lang w:eastAsia="zh-CN"/>
         </w:rPr>
       </w:pPr>
-      <w:hyperlink w:anchor="_Toc69822064" w:history="1">
+      <w:hyperlink w:anchor="_Toc69861635" w:history="1">
         <w:r>
           <w:rPr>
             <w:rStyle w:val="Hyperlink"/>
@@ -1358,7 +1358,7 @@
             <w:rStyle w:val="Hyperlink"/>
             <w:noProof/>
           </w:rPr>
-          <w:t>local AI: intelligent title matcher &amp; abstract Summariser</w:t>
+          <w:t>RPA: Email agent</w:t>
         </w:r>
         <w:r>
           <w:rPr>
@@ -1379,7 +1379,7 @@
             <w:noProof/>
             <w:webHidden/>
           </w:rPr>
-          <w:instrText xml:space="preserve"> PAGEREF _Toc69822064 \h </w:instrText>
+          <w:instrText xml:space="preserve"> PAGEREF _Toc69861635 \h </w:instrText>
         </w:r>
         <w:r>
           <w:rPr>
@@ -1399,7 +1399,99 @@
             <w:noProof/>
             <w:webHidden/>
           </w:rPr>
-          <w:t>4</w:t>
+          <w:t>6</w:t>
+        </w:r>
+        <w:r>
+          <w:rPr>
+            <w:noProof/>
+            <w:webHidden/>
+          </w:rPr>
+          <w:fldChar w:fldCharType="end"/>
+        </w:r>
+      </w:hyperlink>
+    </w:p>
+    <w:p>
+      <w:pPr>
+        <w:pStyle w:val="TOC1"/>
+        <w:tabs>
+          <w:tab w:val="left" w:pos="440"/>
+          <w:tab w:val="right" w:leader="dot" w:pos="9016"/>
+        </w:tabs>
+        <w:rPr>
+          <w:rFonts w:asciiTheme="minorHAnsi" w:hAnsiTheme="minorHAnsi"/>
+          <w:b w:val="0"/>
+          <w:caps w:val="0"/>
+          <w:noProof/>
+          <w:sz w:val="22"/>
+          <w:lang w:eastAsia="zh-CN"/>
+        </w:rPr>
+      </w:pPr>
+      <w:hyperlink w:anchor="_Toc69861636" w:history="1">
+        <w:r>
+          <w:rPr>
+            <w:rStyle w:val="Hyperlink"/>
+            <w:noProof/>
+          </w:rPr>
+          <w:t>3.</w:t>
+        </w:r>
+        <w:r>
+          <w:rPr>
+            <w:rFonts w:asciiTheme="minorHAnsi" w:hAnsiTheme="minorHAnsi"/>
+            <w:b w:val="0"/>
+            <w:caps w:val="0"/>
+            <w:noProof/>
+            <w:sz w:val="22"/>
+            <w:lang w:eastAsia="zh-CN"/>
+          </w:rPr>
+          <w:tab/>
+        </w:r>
+        <w:r>
+          <w:rPr>
+            <w:rStyle w:val="Hyperlink"/>
+            <w:noProof/>
+          </w:rPr>
+          <w:t>System IMPLEMENTATION</w:t>
+        </w:r>
+        <w:r>
+          <w:rPr>
+            <w:noProof/>
+            <w:webHidden/>
+          </w:rPr>
+          <w:tab/>
+        </w:r>
+        <w:r>
+          <w:rPr>
+            <w:noProof/>
+            <w:webHidden/>
+          </w:rPr>
+          <w:fldChar w:fldCharType="begin"/>
+        </w:r>
+        <w:r>
+          <w:rPr>
+            <w:noProof/>
+            <w:webHidden/>
+          </w:rPr>
+          <w:instrText xml:space="preserve"> PAGEREF _Toc69861636 \h </w:instrText>
+        </w:r>
+        <w:r>
+          <w:rPr>
+            <w:noProof/>
+            <w:webHidden/>
+          </w:rPr>
+        </w:r>
+        <w:r>
+          <w:rPr>
+            <w:noProof/>
+            <w:webHidden/>
+          </w:rPr>
+          <w:fldChar w:fldCharType="separate"/>
+        </w:r>
+        <w:r>
+          <w:rPr>
+            <w:noProof/>
+            <w:webHidden/>
+          </w:rPr>
+          <w:t>7</w:t>
         </w:r>
         <w:r>
           <w:rPr>
@@ -1424,7 +1516,7 @@
           <w:lang w:eastAsia="zh-CN"/>
         </w:rPr>
       </w:pPr>
-      <w:hyperlink w:anchor="_Toc69822065" w:history="1">
+      <w:hyperlink w:anchor="_Toc69861637" w:history="1">
         <w:r>
           <w:rPr>
             <w:rStyle w:val="Hyperlink"/>
@@ -1436,7 +1528,7 @@
               </w14:lightRig>
             </w14:scene3d>
           </w:rPr>
-          <w:t>2.5.</w:t>
+          <w:t>3.1.</w:t>
         </w:r>
         <w:r>
           <w:rPr>
@@ -1452,7 +1544,7 @@
             <w:rStyle w:val="Hyperlink"/>
             <w:noProof/>
           </w:rPr>
-          <w:t>RPA: Email agent</w:t>
+          <w:t>agent system: Conversational UI</w:t>
         </w:r>
         <w:r>
           <w:rPr>
@@ -1473,7 +1565,7 @@
             <w:noProof/>
             <w:webHidden/>
           </w:rPr>
-          <w:instrText xml:space="preserve"> PAGEREF _Toc69822065 \h </w:instrText>
+          <w:instrText xml:space="preserve"> PAGEREF _Toc69861637 \h </w:instrText>
         </w:r>
         <w:r>
           <w:rPr>
@@ -1493,7 +1585,195 @@
             <w:noProof/>
             <w:webHidden/>
           </w:rPr>
-          <w:t>4</w:t>
+          <w:t>7</w:t>
+        </w:r>
+        <w:r>
+          <w:rPr>
+            <w:noProof/>
+            <w:webHidden/>
+          </w:rPr>
+          <w:fldChar w:fldCharType="end"/>
+        </w:r>
+      </w:hyperlink>
+    </w:p>
+    <w:p>
+      <w:pPr>
+        <w:pStyle w:val="TOC2"/>
+        <w:tabs>
+          <w:tab w:val="left" w:pos="880"/>
+          <w:tab w:val="right" w:leader="dot" w:pos="9016"/>
+        </w:tabs>
+        <w:rPr>
+          <w:rFonts w:asciiTheme="minorHAnsi" w:hAnsiTheme="minorHAnsi"/>
+          <w:caps w:val="0"/>
+          <w:noProof/>
+          <w:lang w:eastAsia="zh-CN"/>
+        </w:rPr>
+      </w:pPr>
+      <w:hyperlink w:anchor="_Toc69861638" w:history="1">
+        <w:r>
+          <w:rPr>
+            <w:rStyle w:val="Hyperlink"/>
+            <w:noProof/>
+            <w14:scene3d>
+              <w14:camera w14:prst="orthographicFront"/>
+              <w14:lightRig w14:rig="threePt" w14:dir="t">
+                <w14:rot w14:lat="0" w14:lon="0" w14:rev="0"/>
+              </w14:lightRig>
+            </w14:scene3d>
+          </w:rPr>
+          <w:t>3.2.</w:t>
+        </w:r>
+        <w:r>
+          <w:rPr>
+            <w:rFonts w:asciiTheme="minorHAnsi" w:hAnsiTheme="minorHAnsi"/>
+            <w:caps w:val="0"/>
+            <w:noProof/>
+            <w:lang w:eastAsia="zh-CN"/>
+          </w:rPr>
+          <w:tab/>
+        </w:r>
+        <w:r>
+          <w:rPr>
+            <w:rStyle w:val="Hyperlink"/>
+            <w:noProof/>
+          </w:rPr>
+          <w:t>Robotic Process automation</w:t>
+        </w:r>
+        <w:r>
+          <w:rPr>
+            <w:noProof/>
+            <w:webHidden/>
+          </w:rPr>
+          <w:tab/>
+        </w:r>
+        <w:r>
+          <w:rPr>
+            <w:noProof/>
+            <w:webHidden/>
+          </w:rPr>
+          <w:fldChar w:fldCharType="begin"/>
+        </w:r>
+        <w:r>
+          <w:rPr>
+            <w:noProof/>
+            <w:webHidden/>
+          </w:rPr>
+          <w:instrText xml:space="preserve"> PAGEREF _Toc69861638 \h </w:instrText>
+        </w:r>
+        <w:r>
+          <w:rPr>
+            <w:noProof/>
+            <w:webHidden/>
+          </w:rPr>
+        </w:r>
+        <w:r>
+          <w:rPr>
+            <w:noProof/>
+            <w:webHidden/>
+          </w:rPr>
+          <w:fldChar w:fldCharType="separate"/>
+        </w:r>
+        <w:r>
+          <w:rPr>
+            <w:noProof/>
+            <w:webHidden/>
+          </w:rPr>
+          <w:t>7</w:t>
+        </w:r>
+        <w:r>
+          <w:rPr>
+            <w:noProof/>
+            <w:webHidden/>
+          </w:rPr>
+          <w:fldChar w:fldCharType="end"/>
+        </w:r>
+      </w:hyperlink>
+    </w:p>
+    <w:p>
+      <w:pPr>
+        <w:pStyle w:val="TOC2"/>
+        <w:tabs>
+          <w:tab w:val="left" w:pos="880"/>
+          <w:tab w:val="right" w:leader="dot" w:pos="9016"/>
+        </w:tabs>
+        <w:rPr>
+          <w:rFonts w:asciiTheme="minorHAnsi" w:hAnsiTheme="minorHAnsi"/>
+          <w:caps w:val="0"/>
+          <w:noProof/>
+          <w:lang w:eastAsia="zh-CN"/>
+        </w:rPr>
+      </w:pPr>
+      <w:hyperlink w:anchor="_Toc69861639" w:history="1">
+        <w:r>
+          <w:rPr>
+            <w:rStyle w:val="Hyperlink"/>
+            <w:noProof/>
+            <w14:scene3d>
+              <w14:camera w14:prst="orthographicFront"/>
+              <w14:lightRig w14:rig="threePt" w14:dir="t">
+                <w14:rot w14:lat="0" w14:lon="0" w14:rev="0"/>
+              </w14:lightRig>
+            </w14:scene3d>
+          </w:rPr>
+          <w:t>3.3.</w:t>
+        </w:r>
+        <w:r>
+          <w:rPr>
+            <w:rFonts w:asciiTheme="minorHAnsi" w:hAnsiTheme="minorHAnsi"/>
+            <w:caps w:val="0"/>
+            <w:noProof/>
+            <w:lang w:eastAsia="zh-CN"/>
+          </w:rPr>
+          <w:tab/>
+        </w:r>
+        <w:r>
+          <w:rPr>
+            <w:rStyle w:val="Hyperlink"/>
+            <w:noProof/>
+          </w:rPr>
+          <w:t>local AI: intelligent title matcher &amp; abstract Summariser</w:t>
+        </w:r>
+        <w:r>
+          <w:rPr>
+            <w:noProof/>
+            <w:webHidden/>
+          </w:rPr>
+          <w:tab/>
+        </w:r>
+        <w:r>
+          <w:rPr>
+            <w:noProof/>
+            <w:webHidden/>
+          </w:rPr>
+          <w:fldChar w:fldCharType="begin"/>
+        </w:r>
+        <w:r>
+          <w:rPr>
+            <w:noProof/>
+            <w:webHidden/>
+          </w:rPr>
+          <w:instrText xml:space="preserve"> PAGEREF _Toc69861639 \h </w:instrText>
+        </w:r>
+        <w:r>
+          <w:rPr>
+            <w:noProof/>
+            <w:webHidden/>
+          </w:rPr>
+        </w:r>
+        <w:r>
+          <w:rPr>
+            <w:noProof/>
+            <w:webHidden/>
+          </w:rPr>
+          <w:fldChar w:fldCharType="separate"/>
+        </w:r>
+        <w:r>
+          <w:rPr>
+            <w:noProof/>
+            <w:webHidden/>
+          </w:rPr>
+          <w:t>7</w:t>
         </w:r>
         <w:r>
           <w:rPr>
@@ -1520,13 +1800,13 @@
           <w:lang w:eastAsia="zh-CN"/>
         </w:rPr>
       </w:pPr>
-      <w:hyperlink w:anchor="_Toc69822066" w:history="1">
+      <w:hyperlink w:anchor="_Toc69861640" w:history="1">
         <w:r>
           <w:rPr>
             <w:rStyle w:val="Hyperlink"/>
             <w:noProof/>
           </w:rPr>
-          <w:t>3.</w:t>
+          <w:t>4.</w:t>
         </w:r>
         <w:r>
           <w:rPr>
@@ -1544,7 +1824,7 @@
             <w:rStyle w:val="Hyperlink"/>
             <w:noProof/>
           </w:rPr>
-          <w:t>System IMPLEMENTATION</w:t>
+          <w:t>conclusion</w:t>
         </w:r>
         <w:r>
           <w:rPr>
@@ -1565,7 +1845,7 @@
             <w:noProof/>
             <w:webHidden/>
           </w:rPr>
-          <w:instrText xml:space="preserve"> PAGEREF _Toc69822066 \h </w:instrText>
+          <w:instrText xml:space="preserve"> PAGEREF _Toc69861640 \h </w:instrText>
         </w:r>
         <w:r>
           <w:rPr>
@@ -1585,7 +1865,7 @@
             <w:noProof/>
             <w:webHidden/>
           </w:rPr>
-          <w:t>5</w:t>
+          <w:t>8</w:t>
         </w:r>
         <w:r>
           <w:rPr>
@@ -1610,7 +1890,7 @@
           <w:lang w:eastAsia="zh-CN"/>
         </w:rPr>
       </w:pPr>
-      <w:hyperlink w:anchor="_Toc69822067" w:history="1">
+      <w:hyperlink w:anchor="_Toc69861641" w:history="1">
         <w:r>
           <w:rPr>
             <w:rStyle w:val="Hyperlink"/>
@@ -1622,7 +1902,7 @@
               </w14:lightRig>
             </w14:scene3d>
           </w:rPr>
-          <w:t>3.1.</w:t>
+          <w:t>4.1.</w:t>
         </w:r>
         <w:r>
           <w:rPr>
@@ -1638,7 +1918,7 @@
             <w:rStyle w:val="Hyperlink"/>
             <w:noProof/>
           </w:rPr>
-          <w:t>agent system: Conversational UI</w:t>
+          <w:t>SUMMary of achievements</w:t>
         </w:r>
         <w:r>
           <w:rPr>
@@ -1659,7 +1939,7 @@
             <w:noProof/>
             <w:webHidden/>
           </w:rPr>
-          <w:instrText xml:space="preserve"> PAGEREF _Toc69822067 \h </w:instrText>
+          <w:instrText xml:space="preserve"> PAGEREF _Toc69861641 \h </w:instrText>
         </w:r>
         <w:r>
           <w:rPr>
@@ -1679,7 +1959,7 @@
             <w:noProof/>
             <w:webHidden/>
           </w:rPr>
-          <w:t>5</w:t>
+          <w:t>8</w:t>
         </w:r>
         <w:r>
           <w:rPr>
@@ -1704,7 +1984,7 @@
           <w:lang w:eastAsia="zh-CN"/>
         </w:rPr>
       </w:pPr>
-      <w:hyperlink w:anchor="_Toc69822068" w:history="1">
+      <w:hyperlink w:anchor="_Toc69861642" w:history="1">
         <w:r>
           <w:rPr>
             <w:rStyle w:val="Hyperlink"/>
@@ -1716,7 +1996,7 @@
               </w14:lightRig>
             </w14:scene3d>
           </w:rPr>
-          <w:t>3.2.</w:t>
+          <w:t>4.2.</w:t>
         </w:r>
         <w:r>
           <w:rPr>
@@ -1732,7 +2012,7 @@
             <w:rStyle w:val="Hyperlink"/>
             <w:noProof/>
           </w:rPr>
-          <w:t>RPA: NLB Availability checker</w:t>
+          <w:t>Future ImprovementS</w:t>
         </w:r>
         <w:r>
           <w:rPr>
@@ -1753,7 +2033,7 @@
             <w:noProof/>
             <w:webHidden/>
           </w:rPr>
-          <w:instrText xml:space="preserve"> PAGEREF _Toc69822068 \h </w:instrText>
+          <w:instrText xml:space="preserve"> PAGEREF _Toc69861642 \h </w:instrText>
         </w:r>
         <w:r>
           <w:rPr>
@@ -1773,569 +2053,7 @@
             <w:noProof/>
             <w:webHidden/>
           </w:rPr>
-          <w:t>5</w:t>
-        </w:r>
-        <w:r>
-          <w:rPr>
-            <w:noProof/>
-            <w:webHidden/>
-          </w:rPr>
-          <w:fldChar w:fldCharType="end"/>
-        </w:r>
-      </w:hyperlink>
-    </w:p>
-    <w:p>
-      <w:pPr>
-        <w:pStyle w:val="TOC2"/>
-        <w:tabs>
-          <w:tab w:val="left" w:pos="880"/>
-          <w:tab w:val="right" w:leader="dot" w:pos="9016"/>
-        </w:tabs>
-        <w:rPr>
-          <w:rFonts w:asciiTheme="minorHAnsi" w:hAnsiTheme="minorHAnsi"/>
-          <w:caps w:val="0"/>
-          <w:noProof/>
-          <w:lang w:eastAsia="zh-CN"/>
-        </w:rPr>
-      </w:pPr>
-      <w:hyperlink w:anchor="_Toc69822069" w:history="1">
-        <w:r>
-          <w:rPr>
-            <w:rStyle w:val="Hyperlink"/>
-            <w:noProof/>
-            <w14:scene3d>
-              <w14:camera w14:prst="orthographicFront"/>
-              <w14:lightRig w14:rig="threePt" w14:dir="t">
-                <w14:rot w14:lat="0" w14:lon="0" w14:rev="0"/>
-              </w14:lightRig>
-            </w14:scene3d>
-          </w:rPr>
-          <w:t>3.3.</w:t>
-        </w:r>
-        <w:r>
-          <w:rPr>
-            <w:rFonts w:asciiTheme="minorHAnsi" w:hAnsiTheme="minorHAnsi"/>
-            <w:caps w:val="0"/>
-            <w:noProof/>
-            <w:lang w:eastAsia="zh-CN"/>
-          </w:rPr>
-          <w:tab/>
-        </w:r>
-        <w:r>
-          <w:rPr>
-            <w:rStyle w:val="Hyperlink"/>
-            <w:noProof/>
-          </w:rPr>
-          <w:t>RPA: amazon recommendation system</w:t>
-        </w:r>
-        <w:r>
-          <w:rPr>
-            <w:noProof/>
-            <w:webHidden/>
-          </w:rPr>
-          <w:tab/>
-        </w:r>
-        <w:r>
-          <w:rPr>
-            <w:noProof/>
-            <w:webHidden/>
-          </w:rPr>
-          <w:fldChar w:fldCharType="begin"/>
-        </w:r>
-        <w:r>
-          <w:rPr>
-            <w:noProof/>
-            <w:webHidden/>
-          </w:rPr>
-          <w:instrText xml:space="preserve"> PAGEREF _Toc69822069 \h </w:instrText>
-        </w:r>
-        <w:r>
-          <w:rPr>
-            <w:noProof/>
-            <w:webHidden/>
-          </w:rPr>
-        </w:r>
-        <w:r>
-          <w:rPr>
-            <w:noProof/>
-            <w:webHidden/>
-          </w:rPr>
-          <w:fldChar w:fldCharType="separate"/>
-        </w:r>
-        <w:r>
-          <w:rPr>
-            <w:noProof/>
-            <w:webHidden/>
-          </w:rPr>
-          <w:t>5</w:t>
-        </w:r>
-        <w:r>
-          <w:rPr>
-            <w:noProof/>
-            <w:webHidden/>
-          </w:rPr>
-          <w:fldChar w:fldCharType="end"/>
-        </w:r>
-      </w:hyperlink>
-    </w:p>
-    <w:p>
-      <w:pPr>
-        <w:pStyle w:val="TOC2"/>
-        <w:tabs>
-          <w:tab w:val="left" w:pos="880"/>
-          <w:tab w:val="right" w:leader="dot" w:pos="9016"/>
-        </w:tabs>
-        <w:rPr>
-          <w:rFonts w:asciiTheme="minorHAnsi" w:hAnsiTheme="minorHAnsi"/>
-          <w:caps w:val="0"/>
-          <w:noProof/>
-          <w:lang w:eastAsia="zh-CN"/>
-        </w:rPr>
-      </w:pPr>
-      <w:hyperlink w:anchor="_Toc69822070" w:history="1">
-        <w:r>
-          <w:rPr>
-            <w:rStyle w:val="Hyperlink"/>
-            <w:noProof/>
-            <w14:scene3d>
-              <w14:camera w14:prst="orthographicFront"/>
-              <w14:lightRig w14:rig="threePt" w14:dir="t">
-                <w14:rot w14:lat="0" w14:lon="0" w14:rev="0"/>
-              </w14:lightRig>
-            </w14:scene3d>
-          </w:rPr>
-          <w:t>3.4.</w:t>
-        </w:r>
-        <w:r>
-          <w:rPr>
-            <w:rFonts w:asciiTheme="minorHAnsi" w:hAnsiTheme="minorHAnsi"/>
-            <w:caps w:val="0"/>
-            <w:noProof/>
-            <w:lang w:eastAsia="zh-CN"/>
-          </w:rPr>
-          <w:tab/>
-        </w:r>
-        <w:r>
-          <w:rPr>
-            <w:rStyle w:val="Hyperlink"/>
-            <w:noProof/>
-          </w:rPr>
-          <w:t>local AI: intelligent title matcher &amp; abstract Summariser</w:t>
-        </w:r>
-        <w:r>
-          <w:rPr>
-            <w:noProof/>
-            <w:webHidden/>
-          </w:rPr>
-          <w:tab/>
-        </w:r>
-        <w:r>
-          <w:rPr>
-            <w:noProof/>
-            <w:webHidden/>
-          </w:rPr>
-          <w:fldChar w:fldCharType="begin"/>
-        </w:r>
-        <w:r>
-          <w:rPr>
-            <w:noProof/>
-            <w:webHidden/>
-          </w:rPr>
-          <w:instrText xml:space="preserve"> PAGEREF _Toc69822070 \h </w:instrText>
-        </w:r>
-        <w:r>
-          <w:rPr>
-            <w:noProof/>
-            <w:webHidden/>
-          </w:rPr>
-        </w:r>
-        <w:r>
-          <w:rPr>
-            <w:noProof/>
-            <w:webHidden/>
-          </w:rPr>
-          <w:fldChar w:fldCharType="separate"/>
-        </w:r>
-        <w:r>
-          <w:rPr>
-            <w:noProof/>
-            <w:webHidden/>
-          </w:rPr>
-          <w:t>5</w:t>
-        </w:r>
-        <w:r>
-          <w:rPr>
-            <w:noProof/>
-            <w:webHidden/>
-          </w:rPr>
-          <w:fldChar w:fldCharType="end"/>
-        </w:r>
-      </w:hyperlink>
-    </w:p>
-    <w:p>
-      <w:pPr>
-        <w:pStyle w:val="TOC2"/>
-        <w:tabs>
-          <w:tab w:val="left" w:pos="880"/>
-          <w:tab w:val="right" w:leader="dot" w:pos="9016"/>
-        </w:tabs>
-        <w:rPr>
-          <w:rFonts w:asciiTheme="minorHAnsi" w:hAnsiTheme="minorHAnsi"/>
-          <w:caps w:val="0"/>
-          <w:noProof/>
-          <w:lang w:eastAsia="zh-CN"/>
-        </w:rPr>
-      </w:pPr>
-      <w:hyperlink w:anchor="_Toc69822071" w:history="1">
-        <w:r>
-          <w:rPr>
-            <w:rStyle w:val="Hyperlink"/>
-            <w:noProof/>
-            <w14:scene3d>
-              <w14:camera w14:prst="orthographicFront"/>
-              <w14:lightRig w14:rig="threePt" w14:dir="t">
-                <w14:rot w14:lat="0" w14:lon="0" w14:rev="0"/>
-              </w14:lightRig>
-            </w14:scene3d>
-          </w:rPr>
-          <w:t>3.5.</w:t>
-        </w:r>
-        <w:r>
-          <w:rPr>
-            <w:rFonts w:asciiTheme="minorHAnsi" w:hAnsiTheme="minorHAnsi"/>
-            <w:caps w:val="0"/>
-            <w:noProof/>
-            <w:lang w:eastAsia="zh-CN"/>
-          </w:rPr>
-          <w:tab/>
-        </w:r>
-        <w:r>
-          <w:rPr>
-            <w:rStyle w:val="Hyperlink"/>
-            <w:noProof/>
-          </w:rPr>
-          <w:t>RPA: Email agent</w:t>
-        </w:r>
-        <w:r>
-          <w:rPr>
-            <w:noProof/>
-            <w:webHidden/>
-          </w:rPr>
-          <w:tab/>
-        </w:r>
-        <w:r>
-          <w:rPr>
-            <w:noProof/>
-            <w:webHidden/>
-          </w:rPr>
-          <w:fldChar w:fldCharType="begin"/>
-        </w:r>
-        <w:r>
-          <w:rPr>
-            <w:noProof/>
-            <w:webHidden/>
-          </w:rPr>
-          <w:instrText xml:space="preserve"> PAGEREF _Toc69822071 \h </w:instrText>
-        </w:r>
-        <w:r>
-          <w:rPr>
-            <w:noProof/>
-            <w:webHidden/>
-          </w:rPr>
-        </w:r>
-        <w:r>
-          <w:rPr>
-            <w:noProof/>
-            <w:webHidden/>
-          </w:rPr>
-          <w:fldChar w:fldCharType="separate"/>
-        </w:r>
-        <w:r>
-          <w:rPr>
-            <w:noProof/>
-            <w:webHidden/>
-          </w:rPr>
-          <w:t>5</w:t>
-        </w:r>
-        <w:r>
-          <w:rPr>
-            <w:noProof/>
-            <w:webHidden/>
-          </w:rPr>
-          <w:fldChar w:fldCharType="end"/>
-        </w:r>
-      </w:hyperlink>
-    </w:p>
-    <w:p>
-      <w:pPr>
-        <w:pStyle w:val="TOC1"/>
-        <w:tabs>
-          <w:tab w:val="left" w:pos="440"/>
-          <w:tab w:val="right" w:leader="dot" w:pos="9016"/>
-        </w:tabs>
-        <w:rPr>
-          <w:rFonts w:asciiTheme="minorHAnsi" w:hAnsiTheme="minorHAnsi"/>
-          <w:b w:val="0"/>
-          <w:caps w:val="0"/>
-          <w:noProof/>
-          <w:sz w:val="22"/>
-          <w:lang w:eastAsia="zh-CN"/>
-        </w:rPr>
-      </w:pPr>
-      <w:hyperlink w:anchor="_Toc69822072" w:history="1">
-        <w:r>
-          <w:rPr>
-            <w:rStyle w:val="Hyperlink"/>
-            <w:noProof/>
-          </w:rPr>
-          <w:t>4.</w:t>
-        </w:r>
-        <w:r>
-          <w:rPr>
-            <w:rFonts w:asciiTheme="minorHAnsi" w:hAnsiTheme="minorHAnsi"/>
-            <w:b w:val="0"/>
-            <w:caps w:val="0"/>
-            <w:noProof/>
-            <w:sz w:val="22"/>
-            <w:lang w:eastAsia="zh-CN"/>
-          </w:rPr>
-          <w:tab/>
-        </w:r>
-        <w:r>
-          <w:rPr>
-            <w:rStyle w:val="Hyperlink"/>
-            <w:noProof/>
-          </w:rPr>
-          <w:t>conclusion</w:t>
-        </w:r>
-        <w:r>
-          <w:rPr>
-            <w:noProof/>
-            <w:webHidden/>
-          </w:rPr>
-          <w:tab/>
-        </w:r>
-        <w:r>
-          <w:rPr>
-            <w:noProof/>
-            <w:webHidden/>
-          </w:rPr>
-          <w:fldChar w:fldCharType="begin"/>
-        </w:r>
-        <w:r>
-          <w:rPr>
-            <w:noProof/>
-            <w:webHidden/>
-          </w:rPr>
-          <w:instrText xml:space="preserve"> PAGEREF _Toc69822072 \h </w:instrText>
-        </w:r>
-        <w:r>
-          <w:rPr>
-            <w:noProof/>
-            <w:webHidden/>
-          </w:rPr>
-        </w:r>
-        <w:r>
-          <w:rPr>
-            <w:noProof/>
-            <w:webHidden/>
-          </w:rPr>
-          <w:fldChar w:fldCharType="separate"/>
-        </w:r>
-        <w:r>
-          <w:rPr>
-            <w:noProof/>
-            <w:webHidden/>
-          </w:rPr>
-          <w:t>6</w:t>
-        </w:r>
-        <w:r>
-          <w:rPr>
-            <w:noProof/>
-            <w:webHidden/>
-          </w:rPr>
-          <w:fldChar w:fldCharType="end"/>
-        </w:r>
-      </w:hyperlink>
-    </w:p>
-    <w:p>
-      <w:pPr>
-        <w:pStyle w:val="TOC2"/>
-        <w:tabs>
-          <w:tab w:val="left" w:pos="880"/>
-          <w:tab w:val="right" w:leader="dot" w:pos="9016"/>
-        </w:tabs>
-        <w:rPr>
-          <w:rFonts w:asciiTheme="minorHAnsi" w:hAnsiTheme="minorHAnsi"/>
-          <w:caps w:val="0"/>
-          <w:noProof/>
-          <w:lang w:eastAsia="zh-CN"/>
-        </w:rPr>
-      </w:pPr>
-      <w:hyperlink w:anchor="_Toc69822073" w:history="1">
-        <w:r>
-          <w:rPr>
-            <w:rStyle w:val="Hyperlink"/>
-            <w:noProof/>
-            <w14:scene3d>
-              <w14:camera w14:prst="orthographicFront"/>
-              <w14:lightRig w14:rig="threePt" w14:dir="t">
-                <w14:rot w14:lat="0" w14:lon="0" w14:rev="0"/>
-              </w14:lightRig>
-            </w14:scene3d>
-          </w:rPr>
-          <w:t>4.1.</w:t>
-        </w:r>
-        <w:r>
-          <w:rPr>
-            <w:rFonts w:asciiTheme="minorHAnsi" w:hAnsiTheme="minorHAnsi"/>
-            <w:caps w:val="0"/>
-            <w:noProof/>
-            <w:lang w:eastAsia="zh-CN"/>
-          </w:rPr>
-          <w:tab/>
-        </w:r>
-        <w:r>
-          <w:rPr>
-            <w:rStyle w:val="Hyperlink"/>
-            <w:noProof/>
-          </w:rPr>
-          <w:t>SUMMary of achievements</w:t>
-        </w:r>
-        <w:r>
-          <w:rPr>
-            <w:noProof/>
-            <w:webHidden/>
-          </w:rPr>
-          <w:tab/>
-        </w:r>
-        <w:r>
-          <w:rPr>
-            <w:noProof/>
-            <w:webHidden/>
-          </w:rPr>
-          <w:fldChar w:fldCharType="begin"/>
-        </w:r>
-        <w:r>
-          <w:rPr>
-            <w:noProof/>
-            <w:webHidden/>
-          </w:rPr>
-          <w:instrText xml:space="preserve"> PAGEREF _Toc69822073 \h </w:instrText>
-        </w:r>
-        <w:r>
-          <w:rPr>
-            <w:noProof/>
-            <w:webHidden/>
-          </w:rPr>
-        </w:r>
-        <w:r>
-          <w:rPr>
-            <w:noProof/>
-            <w:webHidden/>
-          </w:rPr>
-          <w:fldChar w:fldCharType="separate"/>
-        </w:r>
-        <w:r>
-          <w:rPr>
-            <w:noProof/>
-            <w:webHidden/>
-          </w:rPr>
-          <w:t>6</w:t>
-        </w:r>
-        <w:r>
-          <w:rPr>
-            <w:noProof/>
-            <w:webHidden/>
-          </w:rPr>
-          <w:fldChar w:fldCharType="end"/>
-        </w:r>
-      </w:hyperlink>
-    </w:p>
-    <w:p>
-      <w:pPr>
-        <w:pStyle w:val="TOC2"/>
-        <w:tabs>
-          <w:tab w:val="left" w:pos="880"/>
-          <w:tab w:val="right" w:leader="dot" w:pos="9016"/>
-        </w:tabs>
-        <w:rPr>
-          <w:rFonts w:asciiTheme="minorHAnsi" w:hAnsiTheme="minorHAnsi"/>
-          <w:caps w:val="0"/>
-          <w:noProof/>
-          <w:lang w:eastAsia="zh-CN"/>
-        </w:rPr>
-      </w:pPr>
-      <w:hyperlink w:anchor="_Toc69822074" w:history="1">
-        <w:r>
-          <w:rPr>
-            <w:rStyle w:val="Hyperlink"/>
-            <w:noProof/>
-            <w14:scene3d>
-              <w14:camera w14:prst="orthographicFront"/>
-              <w14:lightRig w14:rig="threePt" w14:dir="t">
-                <w14:rot w14:lat="0" w14:lon="0" w14:rev="0"/>
-              </w14:lightRig>
-            </w14:scene3d>
-          </w:rPr>
-          <w:t>4.2.</w:t>
-        </w:r>
-        <w:r>
-          <w:rPr>
-            <w:rFonts w:asciiTheme="minorHAnsi" w:hAnsiTheme="minorHAnsi"/>
-            <w:caps w:val="0"/>
-            <w:noProof/>
-            <w:lang w:eastAsia="zh-CN"/>
-          </w:rPr>
-          <w:tab/>
-        </w:r>
-        <w:r>
-          <w:rPr>
-            <w:rStyle w:val="Hyperlink"/>
-            <w:noProof/>
-          </w:rPr>
-          <w:t>Future ImprovementS</w:t>
-        </w:r>
-        <w:r>
-          <w:rPr>
-            <w:noProof/>
-            <w:webHidden/>
-          </w:rPr>
-          <w:tab/>
-        </w:r>
-        <w:r>
-          <w:rPr>
-            <w:noProof/>
-            <w:webHidden/>
-          </w:rPr>
-          <w:fldChar w:fldCharType="begin"/>
-        </w:r>
-        <w:r>
-          <w:rPr>
-            <w:noProof/>
-            <w:webHidden/>
-          </w:rPr>
-          <w:instrText xml:space="preserve"> PAGEREF _Toc69822074 \h </w:instrText>
-        </w:r>
-        <w:r>
-          <w:rPr>
-            <w:noProof/>
-            <w:webHidden/>
-          </w:rPr>
-        </w:r>
-        <w:r>
-          <w:rPr>
-            <w:noProof/>
-            <w:webHidden/>
-          </w:rPr>
-          <w:fldChar w:fldCharType="separate"/>
-        </w:r>
-        <w:r>
-          <w:rPr>
-            <w:noProof/>
-            <w:webHidden/>
-          </w:rPr>
-          <w:t>6</w:t>
+          <w:t>8</w:t>
         </w:r>
         <w:r>
           <w:rPr>
@@ -2488,7 +2206,7 @@
         <w:pStyle w:val="Head1"/>
       </w:pPr>
       <w:bookmarkStart w:id="1" w:name="_Toc40015424"/>
-      <w:bookmarkStart w:id="2" w:name="_Toc69822057"/>
+      <w:bookmarkStart w:id="2" w:name="_Toc69861628"/>
       <w:r>
         <w:lastRenderedPageBreak/>
         <w:t>Problem</w:t>
@@ -2566,7 +2284,7 @@
       <w:pPr>
         <w:pStyle w:val="Head2"/>
       </w:pPr>
-      <w:bookmarkStart w:id="4" w:name="_Toc69822058"/>
+      <w:bookmarkStart w:id="4" w:name="_Toc69861629"/>
       <w:r>
         <w:t>business case</w:t>
       </w:r>
@@ -2911,7 +2629,7 @@
       <w:pPr>
         <w:pStyle w:val="Head2"/>
       </w:pPr>
-      <w:bookmarkStart w:id="5" w:name="_Toc69822059"/>
+      <w:bookmarkStart w:id="5" w:name="_Toc69861630"/>
       <w:r>
         <w:t xml:space="preserve">Our </w:t>
       </w:r>
@@ -3430,7 +3148,7 @@
       <w:pPr>
         <w:pStyle w:val="Head1"/>
       </w:pPr>
-      <w:bookmarkStart w:id="8" w:name="_Toc69822060"/>
+      <w:bookmarkStart w:id="8" w:name="_Toc69861631"/>
       <w:r>
         <w:lastRenderedPageBreak/>
         <w:t>System Overview</w:t>
@@ -3559,7 +3277,7 @@
       <w:pPr>
         <w:pStyle w:val="Head2"/>
       </w:pPr>
-      <w:bookmarkStart w:id="9" w:name="_Toc69822061"/>
+      <w:bookmarkStart w:id="9" w:name="_Toc69861632"/>
       <w:r>
         <w:t>agent system: Conversational UI</w:t>
       </w:r>
@@ -3626,19 +3344,19 @@
           <w:szCs w:val="28"/>
         </w:rPr>
       </w:pPr>
-      <w:bookmarkStart w:id="10" w:name="_Toc69822062"/>
     </w:p>
     <w:p>
       <w:pPr>
         <w:pStyle w:val="Head2"/>
       </w:pPr>
+      <w:bookmarkStart w:id="10" w:name="_Toc69861633"/>
       <w:r>
         <w:t>RPA: NLB Availability checker</w:t>
       </w:r>
+      <w:r>
+        <w:t xml:space="preserve"> and abstract summariser</w:t>
+      </w:r>
       <w:bookmarkEnd w:id="10"/>
-      <w:r>
-        <w:t xml:space="preserve"> and abstract summariser</w:t>
-      </w:r>
     </w:p>
     <w:p>
       <w:r>
@@ -3706,28 +3424,81 @@
       <w:pPr>
         <w:pStyle w:val="Head2"/>
       </w:pPr>
-      <w:bookmarkStart w:id="11" w:name="_Toc69822063"/>
+      <w:bookmarkStart w:id="11" w:name="_Toc69861634"/>
       <w:r>
         <w:lastRenderedPageBreak/>
         <w:t>RPA: amazon recommendation system</w:t>
       </w:r>
+      <w:r>
+        <w:t xml:space="preserve"> amd intelligent title matcher</w:t>
+      </w:r>
       <w:bookmarkEnd w:id="11"/>
-      <w:r>
-        <w:t xml:space="preserve"> amd intelligent title matcher</w:t>
-      </w:r>
     </w:p>
     <w:p>
       <w:bookmarkStart w:id="12" w:name="_Toc40015440"/>
-    </w:p>
+      <w:r>
+        <w:t xml:space="preserve">To provide for an intelligent recommendation based on the book that the user is interested to read. We made use of the amazon associative recommendation system to give suggestions to the user on the next books to borrow. It is determined that the associative purchases made by people who also bought this book served as </w:t>
+      </w:r>
+      <w:r>
+        <w:t xml:space="preserve">good recommendations </w:t>
+      </w:r>
+      <w:r>
+        <w:t>as there lies a commitment to purchase as compared to associative view</w:t>
+      </w:r>
+      <w:r>
+        <w:t>s made the same people. It is also observed that these recommendations are likely to be of similar genre and types instead of just being from the same author, which might not be very informative.</w:t>
+      </w:r>
+      <w:r>
+        <w:t xml:space="preserve"> </w:t>
+      </w:r>
+    </w:p>
+    <w:p>
+      <w:r>
+        <w:t xml:space="preserve">As NLB and Amazon both have their own proprietary search engine, we realised that the same search term might not give rise to the same results. Therefore, </w:t>
+      </w:r>
+      <w:proofErr w:type="gramStart"/>
+      <w:r>
+        <w:t>a</w:t>
+      </w:r>
+      <w:proofErr w:type="gramEnd"/>
+      <w:r>
+        <w:t xml:space="preserve"> intelligent title matcher is used to compare between the results given from NLB and Amazon to ensure the same books are being compared for recommendations. </w:t>
+      </w:r>
+    </w:p>
+    <w:p/>
     <w:p>
       <w:pPr>
         <w:pStyle w:val="Head2"/>
       </w:pPr>
-      <w:bookmarkStart w:id="13" w:name="_Toc69822065"/>
+      <w:bookmarkStart w:id="13" w:name="_Toc69861635"/>
       <w:r>
         <w:t>RPA: Email agent</w:t>
       </w:r>
       <w:bookmarkEnd w:id="13"/>
+    </w:p>
+    <w:p>
+      <w:r>
+        <w:t xml:space="preserve">To summarise all the information and recommendations that is found by the application. An email is sent to the user. With this email, the user is able to verify their interest on the book using the summary provided while having </w:t>
+      </w:r>
+      <w:proofErr w:type="gramStart"/>
+      <w:r>
+        <w:t>a</w:t>
+      </w:r>
+      <w:proofErr w:type="gramEnd"/>
+      <w:r>
+        <w:t xml:space="preserve"> easy call to action by having a link to the borrowing page of NLB.</w:t>
+      </w:r>
+      <w:r>
+        <w:t xml:space="preserve"> Recommendations </w:t>
+      </w:r>
+      <w:proofErr w:type="spellStart"/>
+      <w:r>
+        <w:t>rlated</w:t>
+      </w:r>
+      <w:proofErr w:type="spellEnd"/>
+      <w:r>
+        <w:t xml:space="preserve"> to the books selected are also provided in the same email.</w:t>
+      </w:r>
     </w:p>
     <w:p>
       <w:pPr>
@@ -3748,7 +3519,7 @@
       <w:pPr>
         <w:pStyle w:val="Head1"/>
       </w:pPr>
-      <w:bookmarkStart w:id="14" w:name="_Toc69822066"/>
+      <w:bookmarkStart w:id="14" w:name="_Toc69861636"/>
       <w:r>
         <w:lastRenderedPageBreak/>
         <w:t>System IMPLEMENTATION</w:t>
@@ -3759,7 +3530,7 @@
       <w:pPr>
         <w:pStyle w:val="Head2"/>
       </w:pPr>
-      <w:bookmarkStart w:id="15" w:name="_Toc69822067"/>
+      <w:bookmarkStart w:id="15" w:name="_Toc69861637"/>
       <w:r>
         <w:t>agent system: Conversational UI</w:t>
       </w:r>
@@ -3792,22 +3563,14 @@
       <w:pPr>
         <w:pStyle w:val="Head2"/>
       </w:pPr>
-      <w:bookmarkStart w:id="16" w:name="_Toc69822068"/>
-      <w:r>
-        <w:t>RPA: NLB Availability checker</w:t>
+      <w:bookmarkStart w:id="16" w:name="_Toc69861638"/>
+      <w:r>
+        <w:t>R</w:t>
+      </w:r>
+      <w:r>
+        <w:t>obotic Process automation</w:t>
       </w:r>
       <w:bookmarkEnd w:id="16"/>
-    </w:p>
-    <w:p/>
-    <w:p>
-      <w:pPr>
-        <w:pStyle w:val="Head2"/>
-      </w:pPr>
-      <w:bookmarkStart w:id="17" w:name="_Toc69822069"/>
-      <w:r>
-        <w:t>RPA: amazon recommendation system</w:t>
-      </w:r>
-      <w:bookmarkEnd w:id="17"/>
     </w:p>
     <w:p>
       <w:pPr>
@@ -3824,7 +3587,7 @@
       <w:pPr>
         <w:pStyle w:val="Head2"/>
       </w:pPr>
-      <w:bookmarkStart w:id="18" w:name="_Toc69822070"/>
+      <w:bookmarkStart w:id="17" w:name="_Toc69861639"/>
       <w:r>
         <w:t xml:space="preserve">local AI: </w:t>
       </w:r>
@@ -3834,22 +3597,7 @@
       <w:r>
         <w:t xml:space="preserve"> title matcher &amp; abstract Summariser</w:t>
       </w:r>
-      <w:bookmarkEnd w:id="18"/>
-    </w:p>
-    <w:p>
-      <w:pPr>
-        <w:pStyle w:val="ListParagraph"/>
-      </w:pPr>
-    </w:p>
-    <w:p>
-      <w:pPr>
-        <w:pStyle w:val="Head2"/>
-      </w:pPr>
-      <w:bookmarkStart w:id="19" w:name="_Toc69822071"/>
-      <w:r>
-        <w:t>RPA: Email agent</w:t>
-      </w:r>
-      <w:bookmarkEnd w:id="19"/>
+      <w:bookmarkEnd w:id="17"/>
     </w:p>
     <w:p>
       <w:pPr>
@@ -3873,23 +3621,23 @@
       <w:pPr>
         <w:pStyle w:val="Head1"/>
       </w:pPr>
-      <w:bookmarkStart w:id="20" w:name="_Toc69822072"/>
+      <w:bookmarkStart w:id="18" w:name="_Toc69861640"/>
       <w:r>
         <w:lastRenderedPageBreak/>
         <w:t>conclusion</w:t>
       </w:r>
+      <w:bookmarkEnd w:id="18"/>
+    </w:p>
+    <w:p>
+      <w:pPr>
+        <w:pStyle w:val="Head2"/>
+      </w:pPr>
+      <w:bookmarkStart w:id="19" w:name="_Toc40015447"/>
+      <w:bookmarkStart w:id="20" w:name="_Toc69861641"/>
+      <w:r>
+        <w:t>SUMMary of achievements</w:t>
+      </w:r>
       <w:bookmarkEnd w:id="20"/>
-    </w:p>
-    <w:p>
-      <w:pPr>
-        <w:pStyle w:val="Head2"/>
-      </w:pPr>
-      <w:bookmarkStart w:id="21" w:name="_Toc69822073"/>
-      <w:bookmarkStart w:id="22" w:name="_Toc40015447"/>
-      <w:r>
-        <w:t>SUMMary of achievements</w:t>
-      </w:r>
-      <w:bookmarkEnd w:id="21"/>
     </w:p>
     <w:p>
       <w:pPr>
@@ -3915,15 +3663,15 @@
       <w:pPr>
         <w:pStyle w:val="Head2"/>
       </w:pPr>
-      <w:bookmarkStart w:id="23" w:name="_Toc69822074"/>
+      <w:bookmarkStart w:id="21" w:name="_Toc69861642"/>
       <w:r>
         <w:t>Future Improvement</w:t>
       </w:r>
-      <w:bookmarkEnd w:id="22"/>
+      <w:bookmarkEnd w:id="19"/>
       <w:r>
         <w:t>S</w:t>
       </w:r>
-      <w:bookmarkEnd w:id="23"/>
+      <w:bookmarkEnd w:id="21"/>
     </w:p>
     <w:p>
       <w:r>

</xml_diff>

<commit_message>
Completed Section 3.1 and 3.2
</commit_message>
<xml_diff>
--- a/ISS IPA Final Report.docx
+++ b/ISS IPA Final Report.docx
@@ -2231,16 +2231,11 @@
       <w:r>
         <w:t xml:space="preserve">mazon and </w:t>
       </w:r>
-      <w:proofErr w:type="spellStart"/>
       <w:r>
         <w:t>K</w:t>
       </w:r>
       <w:r>
-        <w:t>inokuniya</w:t>
-      </w:r>
-      <w:proofErr w:type="spellEnd"/>
-      <w:r>
-        <w:t>, provide a constantly list of best sellers</w:t>
+        <w:t>inokuniya, provide a constantly list of best sellers</w:t>
       </w:r>
       <w:r>
         <w:t xml:space="preserve">, while blogs and other websites share the must-reads with titles such as “The Top 30 books you must read in your lifetime”. The recommendations are aplenty but how to do readers discern between the different recommendations and how do they get hold of the </w:t>
@@ -2251,11 +2246,9 @@
       <w:r>
         <w:t xml:space="preserve"> for free? This is what </w:t>
       </w:r>
-      <w:proofErr w:type="spellStart"/>
       <w:r>
         <w:t>SmartLibrarian</w:t>
       </w:r>
-      <w:proofErr w:type="spellEnd"/>
       <w:r>
         <w:t xml:space="preserve"> is here to solve.</w:t>
       </w:r>
@@ -2378,14 +2371,27 @@
       <w:r>
         <w:t xml:space="preserve">Figure </w:t>
       </w:r>
-      <w:fldSimple w:instr=" SEQ Figure \* ARABIC ">
-        <w:r>
-          <w:rPr>
-            <w:noProof/>
-          </w:rPr>
-          <w:t>1</w:t>
-        </w:r>
-      </w:fldSimple>
+      <w:r>
+        <w:fldChar w:fldCharType="begin"/>
+      </w:r>
+      <w:r>
+        <w:instrText xml:space="preserve"> SEQ Figure \* ARABIC </w:instrText>
+      </w:r>
+      <w:r>
+        <w:fldChar w:fldCharType="separate"/>
+      </w:r>
+      <w:r>
+        <w:rPr>
+          <w:noProof/>
+        </w:rPr>
+        <w:t>1</w:t>
+      </w:r>
+      <w:r>
+        <w:rPr>
+          <w:noProof/>
+        </w:rPr>
+        <w:fldChar w:fldCharType="end"/>
+      </w:r>
       <w:r>
         <w:t>: Market Concentration</w:t>
       </w:r>
@@ -2404,23 +2410,7 @@
         <w:t xml:space="preserve">jor industry players </w:t>
       </w:r>
       <w:r>
-        <w:t xml:space="preserve">in the fragmented </w:t>
-      </w:r>
-      <w:proofErr w:type="spellStart"/>
-      <w:r>
-        <w:t>ebook</w:t>
-      </w:r>
-      <w:proofErr w:type="spellEnd"/>
-      <w:r>
-        <w:t xml:space="preserve"> market that had a foothold in the </w:t>
-      </w:r>
-      <w:proofErr w:type="spellStart"/>
-      <w:r>
-        <w:t>ebook</w:t>
-      </w:r>
-      <w:proofErr w:type="spellEnd"/>
-      <w:r>
-        <w:t xml:space="preserve"> market also made moves to consolidate their position. </w:t>
+        <w:t xml:space="preserve">in the fragmented ebook market that had a foothold in the ebook market also made moves to consolidate their position. </w:t>
       </w:r>
       <w:r>
         <w:t xml:space="preserve">For example, </w:t>
@@ -2429,54 +2419,22 @@
         <w:t>Amazon</w:t>
       </w:r>
       <w:r>
-        <w:t xml:space="preserve">.com, offered the users a free trial of two months on their “Kindle Unlimited” service since June 2020 </w:t>
-      </w:r>
-      <w:proofErr w:type="gramStart"/>
-      <w:r>
-        <w:t>in a</w:t>
+        <w:t>.com, offered the users a free trial of two months on their “Kindle Unlimited” service since June 2020 in a</w:t>
       </w:r>
       <w:r>
         <w:t>n</w:t>
       </w:r>
       <w:r>
-        <w:t xml:space="preserve"> attempt to</w:t>
-      </w:r>
-      <w:proofErr w:type="gramEnd"/>
-      <w:r>
-        <w:t xml:space="preserve"> on board more users.</w:t>
-      </w:r>
-    </w:p>
-    <w:p>
-      <w:r>
-        <w:t xml:space="preserve">Most major players in the </w:t>
-      </w:r>
-      <w:proofErr w:type="spellStart"/>
-      <w:r>
-        <w:t>ebook</w:t>
-      </w:r>
-      <w:proofErr w:type="spellEnd"/>
-      <w:r>
-        <w:t xml:space="preserve"> market seeks to earn revenue by offering </w:t>
-      </w:r>
-      <w:proofErr w:type="spellStart"/>
-      <w:r>
-        <w:t>ebooks</w:t>
-      </w:r>
-      <w:proofErr w:type="spellEnd"/>
-      <w:r>
-        <w:t xml:space="preserve"> for sale or via a subscription model that offers a spectrum of books for download. The Smart Librarian </w:t>
+        <w:t xml:space="preserve"> attempt to on board more users.</w:t>
+      </w:r>
+    </w:p>
+    <w:p>
+      <w:r>
+        <w:t xml:space="preserve">Most major players in the ebook market seeks to earn revenue by offering ebooks for sale or via a subscription model that offers a spectrum of books for download. The Smart Librarian </w:t>
       </w:r>
       <w:r>
         <w:lastRenderedPageBreak/>
-        <w:t xml:space="preserve">seeks to disrupt the market by offering the books for free through the NLB </w:t>
-      </w:r>
-      <w:proofErr w:type="spellStart"/>
-      <w:r>
-        <w:t>ebooks</w:t>
-      </w:r>
-      <w:proofErr w:type="spellEnd"/>
-      <w:r>
-        <w:t xml:space="preserve"> collection. The recommendation system </w:t>
+        <w:t xml:space="preserve">seeks to disrupt the market by offering the books for free through the NLB ebooks collection. The recommendation system </w:t>
       </w:r>
       <w:r>
         <w:t>also provide</w:t>
@@ -2496,15 +2454,7 @@
     </w:p>
     <w:p>
       <w:r>
-        <w:t xml:space="preserve">The application </w:t>
-      </w:r>
-      <w:proofErr w:type="gramStart"/>
-      <w:r>
-        <w:t>seek</w:t>
-      </w:r>
-      <w:proofErr w:type="gramEnd"/>
-      <w:r>
-        <w:t xml:space="preserve"> to generate revenue via 2 methods: </w:t>
+        <w:t xml:space="preserve">The application seek to generate revenue via 2 methods: </w:t>
       </w:r>
     </w:p>
     <w:p/>
@@ -2669,28 +2619,20 @@
         <w:t xml:space="preserve"> so it can be borrowed for free</w:t>
       </w:r>
       <w:r>
+        <w:t xml:space="preserve"> and also </w:t>
+      </w:r>
+      <w:r>
+        <w:t>recommend books based on your selections.</w:t>
+      </w:r>
+    </w:p>
+    <w:bookmarkEnd w:id="6"/>
+    <w:p>
+      <w:r>
+        <w:t>The goal of the project will be to deliver a Minimum Viable Product</w:t>
+      </w:r>
+      <w:r>
         <w:t xml:space="preserve"> </w:t>
       </w:r>
-      <w:proofErr w:type="gramStart"/>
-      <w:r>
-        <w:t>and also</w:t>
-      </w:r>
-      <w:proofErr w:type="gramEnd"/>
-      <w:r>
-        <w:t xml:space="preserve"> </w:t>
-      </w:r>
-      <w:r>
-        <w:t>recommend books based on your selections.</w:t>
-      </w:r>
-    </w:p>
-    <w:bookmarkEnd w:id="6"/>
-    <w:p>
-      <w:r>
-        <w:t>The goal of the project will be to deliver a Minimum Viable Product</w:t>
-      </w:r>
-      <w:r>
-        <w:t xml:space="preserve"> </w:t>
-      </w:r>
       <w:r>
         <w:t>(MVP)</w:t>
       </w:r>
@@ -2703,11 +2645,9 @@
       <w:r>
         <w:t xml:space="preserve">, </w:t>
       </w:r>
-      <w:proofErr w:type="spellStart"/>
       <w:r>
         <w:t>SmartLibrarian</w:t>
       </w:r>
-      <w:proofErr w:type="spellEnd"/>
       <w:r>
         <w:t xml:space="preserve"> with the following objectives:</w:t>
       </w:r>
@@ -2737,7 +2677,6 @@
         </w:rPr>
         <w:t xml:space="preserve">Activating </w:t>
       </w:r>
-      <w:proofErr w:type="gramStart"/>
       <w:r>
         <w:rPr>
           <w:b/>
@@ -2752,16 +2691,15 @@
           <w:bCs/>
           <w:u w:val="single"/>
         </w:rPr>
-        <w:t>he</w:t>
-      </w:r>
-      <w:proofErr w:type="gramEnd"/>
+        <w:t xml:space="preserve">he </w:t>
+      </w:r>
       <w:r>
         <w:rPr>
           <w:b/>
           <w:bCs/>
           <w:u w:val="single"/>
         </w:rPr>
-        <w:t xml:space="preserve"> </w:t>
+        <w:t>A</w:t>
       </w:r>
       <w:r>
         <w:rPr>
@@ -2769,7 +2707,7 @@
           <w:bCs/>
           <w:u w:val="single"/>
         </w:rPr>
-        <w:t>A</w:t>
+        <w:t xml:space="preserve">pplication </w:t>
       </w:r>
       <w:r>
         <w:rPr>
@@ -2777,7 +2715,7 @@
           <w:bCs/>
           <w:u w:val="single"/>
         </w:rPr>
-        <w:t xml:space="preserve">pplication </w:t>
+        <w:t>O</w:t>
       </w:r>
       <w:r>
         <w:rPr>
@@ -2785,7 +2723,7 @@
           <w:bCs/>
           <w:u w:val="single"/>
         </w:rPr>
-        <w:t>O</w:t>
+        <w:t xml:space="preserve">n </w:t>
       </w:r>
       <w:r>
         <w:rPr>
@@ -2793,7 +2731,7 @@
           <w:bCs/>
           <w:u w:val="single"/>
         </w:rPr>
-        <w:t xml:space="preserve">n </w:t>
+        <w:t>T</w:t>
       </w:r>
       <w:r>
         <w:rPr>
@@ -2801,7 +2739,7 @@
           <w:bCs/>
           <w:u w:val="single"/>
         </w:rPr>
-        <w:t>T</w:t>
+        <w:t xml:space="preserve">he </w:t>
       </w:r>
       <w:r>
         <w:rPr>
@@ -2809,7 +2747,7 @@
           <w:bCs/>
           <w:u w:val="single"/>
         </w:rPr>
-        <w:t xml:space="preserve">he </w:t>
+        <w:t>G</w:t>
       </w:r>
       <w:r>
         <w:rPr>
@@ -2817,46 +2755,46 @@
           <w:bCs/>
           <w:u w:val="single"/>
         </w:rPr>
-        <w:t>G</w:t>
-      </w:r>
-      <w:r>
+        <w:t xml:space="preserve">o </w:t>
+      </w:r>
+    </w:p>
+    <w:p>
+      <w:pPr>
+        <w:ind w:left="720"/>
+      </w:pPr>
+      <w:r>
+        <w:t>Integrated with Google Assistant, you can check the availability of a book using your smart phone, no matter where you are. Natural language voice and text support is also a provided to ensure a simple and natural workflow.</w:t>
+      </w:r>
+    </w:p>
+    <w:p>
+      <w:pPr>
+        <w:ind w:left="720"/>
+      </w:pPr>
+    </w:p>
+    <w:p>
+      <w:pPr>
+        <w:ind w:firstLine="720"/>
         <w:rPr>
           <w:b/>
           <w:bCs/>
           <w:u w:val="single"/>
         </w:rPr>
-        <w:t xml:space="preserve">o </w:t>
-      </w:r>
-    </w:p>
-    <w:p>
-      <w:pPr>
-        <w:ind w:left="720"/>
-      </w:pPr>
-      <w:r>
-        <w:t>Integrated with Google Assistant, you can check the availability of a book using your smart phone, no matter where you are. Natural language voice and text support is also a provided to ensure a simple and natural workflow.</w:t>
-      </w:r>
-    </w:p>
-    <w:p>
-      <w:pPr>
-        <w:ind w:left="720"/>
-      </w:pPr>
-    </w:p>
-    <w:p>
-      <w:pPr>
-        <w:ind w:firstLine="720"/>
+      </w:pPr>
+      <w:r>
         <w:rPr>
           <w:b/>
           <w:bCs/>
           <w:u w:val="single"/>
         </w:rPr>
-      </w:pPr>
+        <w:t>C</w:t>
+      </w:r>
       <w:r>
         <w:rPr>
           <w:b/>
           <w:bCs/>
           <w:u w:val="single"/>
         </w:rPr>
-        <w:t>C</w:t>
+        <w:t>heck</w:t>
       </w:r>
       <w:r>
         <w:rPr>
@@ -2864,7 +2802,7 @@
           <w:bCs/>
           <w:u w:val="single"/>
         </w:rPr>
-        <w:t>heck</w:t>
+        <w:t>ing</w:t>
       </w:r>
       <w:r>
         <w:rPr>
@@ -2872,7 +2810,7 @@
           <w:bCs/>
           <w:u w:val="single"/>
         </w:rPr>
-        <w:t>ing</w:t>
+        <w:t xml:space="preserve"> </w:t>
       </w:r>
       <w:r>
         <w:rPr>
@@ -2880,16 +2818,15 @@
           <w:bCs/>
           <w:u w:val="single"/>
         </w:rPr>
-        <w:t xml:space="preserve"> </w:t>
-      </w:r>
-      <w:proofErr w:type="gramStart"/>
+        <w:t>T</w:t>
+      </w:r>
       <w:r>
         <w:rPr>
           <w:b/>
           <w:bCs/>
           <w:u w:val="single"/>
         </w:rPr>
-        <w:t>T</w:t>
+        <w:t xml:space="preserve">he </w:t>
       </w:r>
       <w:r>
         <w:rPr>
@@ -2897,16 +2834,15 @@
           <w:bCs/>
           <w:u w:val="single"/>
         </w:rPr>
-        <w:t>he</w:t>
-      </w:r>
-      <w:proofErr w:type="gramEnd"/>
+        <w:t>A</w:t>
+      </w:r>
       <w:r>
         <w:rPr>
           <w:b/>
           <w:bCs/>
           <w:u w:val="single"/>
         </w:rPr>
-        <w:t xml:space="preserve"> </w:t>
+        <w:t xml:space="preserve">vailability </w:t>
       </w:r>
       <w:r>
         <w:rPr>
@@ -2914,7 +2850,7 @@
           <w:bCs/>
           <w:u w:val="single"/>
         </w:rPr>
-        <w:t>A</w:t>
+        <w:t xml:space="preserve">And Recommendation </w:t>
       </w:r>
       <w:r>
         <w:rPr>
@@ -2922,7 +2858,7 @@
           <w:bCs/>
           <w:u w:val="single"/>
         </w:rPr>
-        <w:t xml:space="preserve">vailability </w:t>
+        <w:t>O</w:t>
       </w:r>
       <w:r>
         <w:rPr>
@@ -2930,7 +2866,7 @@
           <w:bCs/>
           <w:u w:val="single"/>
         </w:rPr>
-        <w:t xml:space="preserve">And Recommendation </w:t>
+        <w:t xml:space="preserve">f </w:t>
       </w:r>
       <w:r>
         <w:rPr>
@@ -2938,7 +2874,7 @@
           <w:bCs/>
           <w:u w:val="single"/>
         </w:rPr>
-        <w:t>O</w:t>
+        <w:t>B</w:t>
       </w:r>
       <w:r>
         <w:rPr>
@@ -2946,66 +2882,58 @@
           <w:bCs/>
           <w:u w:val="single"/>
         </w:rPr>
-        <w:t xml:space="preserve">f </w:t>
-      </w:r>
-      <w:r>
+        <w:t>ooks</w:t>
+      </w:r>
+    </w:p>
+    <w:p>
+      <w:pPr>
+        <w:ind w:left="720"/>
+      </w:pPr>
+      <w:r>
+        <w:t>Boosting a huge selection of books and a great association recommendation system, our application taps on the Amazon system using a Robotic Proces Automation (RPA) to recommend books for the users. An RPA is also used to check the NLB website for the availability of books.</w:t>
+      </w:r>
+      <w:r>
+        <w:t xml:space="preserve"> As NLB and Amazon both uses their own proprietary search engine, a matching system is also developed to ensure that the results from both NLB and Amazon are the same.</w:t>
+      </w:r>
+    </w:p>
+    <w:p>
+      <w:pPr>
+        <w:ind w:left="720"/>
+      </w:pPr>
+    </w:p>
+    <w:p>
+      <w:pPr>
+        <w:ind w:firstLine="720"/>
         <w:rPr>
           <w:b/>
           <w:bCs/>
           <w:u w:val="single"/>
         </w:rPr>
-        <w:t>B</w:t>
-      </w:r>
+      </w:pPr>
       <w:r>
         <w:rPr>
           <w:b/>
           <w:bCs/>
           <w:u w:val="single"/>
         </w:rPr>
-        <w:t>ooks</w:t>
-      </w:r>
-    </w:p>
-    <w:p>
-      <w:pPr>
-        <w:ind w:left="720"/>
-      </w:pPr>
-      <w:r>
-        <w:t xml:space="preserve">Boosting a huge selection of books and a great association recommendation system, our application taps on the Amazon system using a Robotic </w:t>
-      </w:r>
-      <w:proofErr w:type="spellStart"/>
-      <w:r>
-        <w:t>Proces</w:t>
-      </w:r>
-      <w:proofErr w:type="spellEnd"/>
-      <w:r>
-        <w:t xml:space="preserve"> Automation (RPA) to recommend books for the users. An RPA is also used to check the NLB website for the availability of books.</w:t>
-      </w:r>
-      <w:r>
-        <w:t xml:space="preserve"> As NLB and Amazon both uses their own proprietary search engine, a matching system is also developed to ensure that the results from both NLB and Amazon are the same.</w:t>
-      </w:r>
-    </w:p>
-    <w:p>
-      <w:pPr>
-        <w:ind w:left="720"/>
-      </w:pPr>
-    </w:p>
-    <w:p>
-      <w:pPr>
-        <w:ind w:firstLine="720"/>
+        <w:lastRenderedPageBreak/>
+        <w:t>N</w:t>
+      </w:r>
+      <w:r>
         <w:rPr>
           <w:b/>
           <w:bCs/>
           <w:u w:val="single"/>
         </w:rPr>
-      </w:pPr>
+        <w:t>otify</w:t>
+      </w:r>
       <w:r>
         <w:rPr>
           <w:b/>
           <w:bCs/>
           <w:u w:val="single"/>
         </w:rPr>
-        <w:lastRenderedPageBreak/>
-        <w:t>N</w:t>
+        <w:t>ing</w:t>
       </w:r>
       <w:r>
         <w:rPr>
@@ -3013,7 +2941,7 @@
           <w:bCs/>
           <w:u w:val="single"/>
         </w:rPr>
-        <w:t>otify</w:t>
+        <w:t xml:space="preserve"> </w:t>
       </w:r>
       <w:r>
         <w:rPr>
@@ -3021,7 +2949,7 @@
           <w:bCs/>
           <w:u w:val="single"/>
         </w:rPr>
-        <w:t>ing</w:t>
+        <w:t>T</w:t>
       </w:r>
       <w:r>
         <w:rPr>
@@ -3029,16 +2957,15 @@
           <w:bCs/>
           <w:u w:val="single"/>
         </w:rPr>
-        <w:t xml:space="preserve"> </w:t>
-      </w:r>
-      <w:proofErr w:type="gramStart"/>
+        <w:t xml:space="preserve">he </w:t>
+      </w:r>
       <w:r>
         <w:rPr>
           <w:b/>
           <w:bCs/>
           <w:u w:val="single"/>
         </w:rPr>
-        <w:t>T</w:t>
+        <w:t>U</w:t>
       </w:r>
       <w:r>
         <w:rPr>
@@ -3046,39 +2973,14 @@
           <w:bCs/>
           <w:u w:val="single"/>
         </w:rPr>
-        <w:t>he</w:t>
-      </w:r>
-      <w:proofErr w:type="gramEnd"/>
+        <w:t>sers</w:t>
+      </w:r>
       <w:r>
         <w:rPr>
           <w:b/>
           <w:bCs/>
           <w:u w:val="single"/>
         </w:rPr>
-        <w:t xml:space="preserve"> </w:t>
-      </w:r>
-      <w:r>
-        <w:rPr>
-          <w:b/>
-          <w:bCs/>
-          <w:u w:val="single"/>
-        </w:rPr>
-        <w:t>U</w:t>
-      </w:r>
-      <w:r>
-        <w:rPr>
-          <w:b/>
-          <w:bCs/>
-          <w:u w:val="single"/>
-        </w:rPr>
-        <w:t>sers</w:t>
-      </w:r>
-      <w:r>
-        <w:rPr>
-          <w:b/>
-          <w:bCs/>
-          <w:u w:val="single"/>
-        </w:rPr>
         <w:t xml:space="preserve"> On Availability And Recommendations</w:t>
       </w:r>
     </w:p>
@@ -3099,15 +3001,7 @@
         <w:t xml:space="preserve">will be included </w:t>
       </w:r>
       <w:r>
-        <w:t xml:space="preserve">in the email to tease the content of the book and to ensure a seamless borrowing </w:t>
-      </w:r>
-      <w:proofErr w:type="gramStart"/>
-      <w:r>
-        <w:t>process</w:t>
-      </w:r>
-      <w:proofErr w:type="gramEnd"/>
-      <w:r>
-        <w:t xml:space="preserve"> respectively.</w:t>
+        <w:t>in the email to tease the content of the book and to ensure a seamless borrowing process respectively.</w:t>
       </w:r>
     </w:p>
     <w:p>
@@ -3219,14 +3113,27 @@
       <w:r>
         <w:t xml:space="preserve">Figure </w:t>
       </w:r>
-      <w:fldSimple w:instr=" SEQ Figure \* ARABIC ">
-        <w:r>
-          <w:rPr>
-            <w:noProof/>
-          </w:rPr>
-          <w:t>2</w:t>
-        </w:r>
-      </w:fldSimple>
+      <w:r>
+        <w:fldChar w:fldCharType="begin"/>
+      </w:r>
+      <w:r>
+        <w:instrText xml:space="preserve"> SEQ Figure \* ARABIC </w:instrText>
+      </w:r>
+      <w:r>
+        <w:fldChar w:fldCharType="separate"/>
+      </w:r>
+      <w:r>
+        <w:rPr>
+          <w:noProof/>
+        </w:rPr>
+        <w:t>2</w:t>
+      </w:r>
+      <w:r>
+        <w:rPr>
+          <w:noProof/>
+        </w:rPr>
+        <w:fldChar w:fldCharType="end"/>
+      </w:r>
       <w:r>
         <w:t>: System Overview</w:t>
       </w:r>
@@ -3285,18 +3192,10 @@
     </w:p>
     <w:p>
       <w:r>
-        <w:t xml:space="preserve">Once the agent is activated using Google Assistant or Google Dialog Flow using their phone or </w:t>
-      </w:r>
-      <w:proofErr w:type="gramStart"/>
-      <w:r>
-        <w:t>desktop</w:t>
-      </w:r>
-      <w:proofErr w:type="gramEnd"/>
-      <w:r>
-        <w:t xml:space="preserve"> respectively. </w:t>
-      </w:r>
-      <w:r>
-        <w:t>After greeting the user, the conversation UI will r</w:t>
+        <w:t>Once the agent is activated using Google Assistant or Google Dialog Flow using their phone or desktop respectively</w:t>
+      </w:r>
+      <w:r>
+        <w:t>, the conversation UI will r</w:t>
       </w:r>
       <w:r>
         <w:t xml:space="preserve">equest for </w:t>
@@ -3314,7 +3213,19 @@
         <w:t xml:space="preserve">. </w:t>
       </w:r>
       <w:r>
-        <w:t xml:space="preserve">The UI allows for more than one book to search at one time by asking for more titles to be provided. </w:t>
+        <w:t xml:space="preserve">The UI allows for more than one book to </w:t>
+      </w:r>
+      <w:r>
+        <w:t xml:space="preserve">be </w:t>
+      </w:r>
+      <w:r>
+        <w:t>search</w:t>
+      </w:r>
+      <w:r>
+        <w:t>ed</w:t>
+      </w:r>
+      <w:r>
+        <w:t xml:space="preserve"> at one time by asking for more titles to be provided. </w:t>
       </w:r>
       <w:r>
         <w:t>The s</w:t>
@@ -3402,15 +3313,7 @@
         <w:t>, including</w:t>
       </w:r>
       <w:r>
-        <w:t xml:space="preserve"> </w:t>
-      </w:r>
-      <w:proofErr w:type="spellStart"/>
-      <w:r>
-        <w:t>ebook</w:t>
-      </w:r>
-      <w:proofErr w:type="spellEnd"/>
-      <w:r>
-        <w:t xml:space="preserve"> and audiobooks. An intelligent abstract summariser is also used to </w:t>
+        <w:t xml:space="preserve"> ebook and audiobooks. An intelligent abstract summariser is also used to </w:t>
       </w:r>
       <w:r>
         <w:t>summarise the abstract into one or two sentences (150 characters) to give a flavour of the book when the email is sent.</w:t>
@@ -3437,16 +3340,40 @@
     <w:p>
       <w:bookmarkStart w:id="12" w:name="_Toc40015440"/>
       <w:r>
-        <w:t xml:space="preserve">To provide for an intelligent recommendation based on the book that the user is interested to read. We made use of the amazon associative recommendation system to give suggestions to the user on the next books to borrow. It is determined that the associative purchases made by people who also bought this book served as </w:t>
+        <w:t xml:space="preserve">To provide for an intelligent recommendation based on the book that the user is interested to read. We made use of the amazon associative recommendation system to give suggestions to the user on the next books to borrow. It is determined that the associative purchases made by people who also bought </w:t>
+      </w:r>
+      <w:r>
+        <w:t>the</w:t>
+      </w:r>
+      <w:r>
+        <w:t xml:space="preserve"> book</w:t>
+      </w:r>
+      <w:r>
+        <w:t xml:space="preserve"> selected by the user</w:t>
+      </w:r>
+      <w:r>
+        <w:t xml:space="preserve"> served as </w:t>
       </w:r>
       <w:r>
         <w:t xml:space="preserve">good recommendations </w:t>
       </w:r>
       <w:r>
-        <w:t>as there lies a commitment to purchase as compared to associative view</w:t>
-      </w:r>
-      <w:r>
-        <w:t>s made the same people. It is also observed that these recommendations are likely to be of similar genre and types instead of just being from the same author, which might not be very informative.</w:t>
+        <w:t>as there lies a commitment to purchase</w:t>
+      </w:r>
+      <w:r>
+        <w:t>,</w:t>
+      </w:r>
+      <w:r>
+        <w:t xml:space="preserve"> as compared to associative view</w:t>
+      </w:r>
+      <w:r>
+        <w:t>s made</w:t>
+      </w:r>
+      <w:r>
+        <w:t xml:space="preserve"> by</w:t>
+      </w:r>
+      <w:r>
+        <w:t xml:space="preserve"> the same people. It is also observed that these recommendations are likely to be of similar genre and types instead of just being from the same author, which might not be very informative.</w:t>
       </w:r>
       <w:r>
         <w:t xml:space="preserve"> </w:t>
@@ -3454,15 +3381,31 @@
     </w:p>
     <w:p>
       <w:r>
-        <w:t xml:space="preserve">As NLB and Amazon both have their own proprietary search engine, we realised that the same search term might not give rise to the same results. Therefore, </w:t>
-      </w:r>
-      <w:proofErr w:type="gramStart"/>
-      <w:r>
-        <w:t>a</w:t>
-      </w:r>
-      <w:proofErr w:type="gramEnd"/>
-      <w:r>
-        <w:t xml:space="preserve"> intelligent title matcher is used to compare between the results given from NLB and Amazon to ensure the same books are being compared for recommendations. </w:t>
+        <w:t>As NLB and Amazon both have their own proprietary search engine, we realised that the same search term might not give rise to the same results. Therefore, a</w:t>
+      </w:r>
+      <w:r>
+        <w:t>n</w:t>
+      </w:r>
+      <w:r>
+        <w:t xml:space="preserve"> </w:t>
+      </w:r>
+      <w:r>
+        <w:t>I</w:t>
+      </w:r>
+      <w:r>
+        <w:t xml:space="preserve">ntelligent </w:t>
+      </w:r>
+      <w:r>
+        <w:t>T</w:t>
+      </w:r>
+      <w:r>
+        <w:t xml:space="preserve">itle </w:t>
+      </w:r>
+      <w:r>
+        <w:t>M</w:t>
+      </w:r>
+      <w:r>
+        <w:t xml:space="preserve">atcher is used to compare between the results given from NLB and Amazon to ensure the same books are being compared for recommendations. </w:t>
       </w:r>
     </w:p>
     <w:p/>
@@ -3478,26 +3421,31 @@
     </w:p>
     <w:p>
       <w:r>
-        <w:t xml:space="preserve">To summarise all the information and recommendations that is found by the application. An email is sent to the user. With this email, the user is able to verify their interest on the book using the summary provided while having </w:t>
-      </w:r>
-      <w:proofErr w:type="gramStart"/>
-      <w:r>
-        <w:t>a</w:t>
-      </w:r>
-      <w:proofErr w:type="gramEnd"/>
-      <w:r>
-        <w:t xml:space="preserve"> easy call to action by having a link to the borrowing page of NLB.</w:t>
-      </w:r>
-      <w:r>
-        <w:t xml:space="preserve"> Recommendations </w:t>
-      </w:r>
-      <w:proofErr w:type="spellStart"/>
-      <w:r>
-        <w:t>rlated</w:t>
-      </w:r>
-      <w:proofErr w:type="spellEnd"/>
-      <w:r>
-        <w:t xml:space="preserve"> to the books selected are also provided in the same email.</w:t>
+        <w:t>To summarise all the information and recommendations that is found by the application. An email is sent to the user</w:t>
+      </w:r>
+      <w:r>
+        <w:t xml:space="preserve"> either through the default email or via an email set by the user during setup</w:t>
+      </w:r>
+      <w:r>
+        <w:t xml:space="preserve">. With this email, the user is able to verify their interest on the book using the summary provided while having a easy call to action </w:t>
+      </w:r>
+      <w:r>
+        <w:t xml:space="preserve">with the borrowing </w:t>
+      </w:r>
+      <w:r>
+        <w:t xml:space="preserve">link </w:t>
+      </w:r>
+      <w:r>
+        <w:t>provided.</w:t>
+      </w:r>
+      <w:r>
+        <w:t xml:space="preserve"> Recommendations r</w:t>
+      </w:r>
+      <w:r>
+        <w:t>e</w:t>
+      </w:r>
+      <w:r>
+        <w:t>lated to the books selected are also provided in the same email.</w:t>
       </w:r>
     </w:p>
     <w:p>
@@ -3537,6 +3485,39 @@
       <w:bookmarkEnd w:id="15"/>
       <w:r>
         <w:t xml:space="preserve"> </w:t>
+      </w:r>
+    </w:p>
+    <w:p>
+      <w:r>
+        <w:t xml:space="preserve">The Conversational UI made use of intent and slot detection of Google Dialogflow to enable natural language conversations. </w:t>
+      </w:r>
+      <w:r>
+        <w:t>As part of our MVP solution, there are currently two custom intents, namely the Welcome</w:t>
+      </w:r>
+      <w:r>
+        <w:t>Intent</w:t>
+      </w:r>
+      <w:r>
+        <w:t xml:space="preserve"> and GetBookTitleIntent, and one default fallback intent.</w:t>
+      </w:r>
+      <w:r>
+        <w:t xml:space="preserve"> When the user first activate the application, the WelcomeIntent will be activated to get </w:t>
+      </w:r>
+      <w:r>
+        <w:t>start the conversation.</w:t>
+      </w:r>
+    </w:p>
+    <w:p>
+      <w:r>
+        <w:t xml:space="preserve">After which, the GetBookTitleIntent will be activated to accept book titles as slots. Based on the training phases given, the GetBookTitleIntent can discern the book titles from conversations. The GetBookTitleintent process will continue until </w:t>
+      </w:r>
+      <w:r>
+        <w:t>the user finishes his list of books, or when a maximum of three books are given.</w:t>
+      </w:r>
+    </w:p>
+    <w:p>
+      <w:r>
+        <w:t>The Conversational UI will then inform the user that an email containing the information about the request will be sent. The context and slots will subsequently be refreshed to accept a new requests.</w:t>
       </w:r>
     </w:p>
     <w:p>
@@ -3546,7 +3527,165 @@
           <w:ilvl w:val="0"/>
           <w:numId w:val="0"/>
         </w:numPr>
-        <w:ind w:left="-6"/>
+        <w:ind w:left="709" w:hanging="709"/>
+      </w:pPr>
+    </w:p>
+    <w:p>
+      <w:pPr>
+        <w:pStyle w:val="Head2"/>
+      </w:pPr>
+      <w:bookmarkStart w:id="16" w:name="_Toc69861638"/>
+      <w:r>
+        <w:t>R</w:t>
+      </w:r>
+      <w:r>
+        <w:t>obotic Process automation</w:t>
+      </w:r>
+      <w:bookmarkEnd w:id="16"/>
+    </w:p>
+    <w:p>
+      <w:r>
+        <w:t>After the request have been processed by the Conversation UI, a separate thread will be used to run</w:t>
+      </w:r>
+      <w:r>
+        <w:t xml:space="preserve"> the RPA Robot. The titles of the books requested will be searched first in the NLB website for the closest match. As NLB website shows different book types as different book unit</w:t>
+      </w:r>
+      <w:r>
+        <w:t>s</w:t>
+      </w:r>
+      <w:r>
+        <w:t xml:space="preserve">, the RPA will </w:t>
+      </w:r>
+      <w:r>
+        <w:t>scrape the website to look for</w:t>
+      </w:r>
+      <w:r>
+        <w:t xml:space="preserve"> all the book types with the same title</w:t>
+      </w:r>
+      <w:r>
+        <w:t>.</w:t>
+      </w:r>
+      <w:r>
+        <w:t xml:space="preserve"> </w:t>
+      </w:r>
+      <w:r>
+        <w:t>T</w:t>
+      </w:r>
+      <w:r>
+        <w:t>his will ensure that all available book types</w:t>
+      </w:r>
+      <w:r>
+        <w:t>, such as ebook and audiobooks,</w:t>
+      </w:r>
+      <w:r>
+        <w:t xml:space="preserve"> will also be available for the user.</w:t>
+      </w:r>
+    </w:p>
+    <w:p>
+      <w:r>
+        <w:t>Subsequently, the exact boo</w:t>
+      </w:r>
+      <w:r>
+        <w:t xml:space="preserve">k title will be searched in Amazon to extract its associative recommendations. However, </w:t>
+      </w:r>
+      <w:r>
+        <w:t xml:space="preserve">as the amazon search operates slightly differently as compared to the NLB search </w:t>
+      </w:r>
+      <w:r>
+        <w:t xml:space="preserve">the exact match might not appear as the </w:t>
+      </w:r>
+      <w:r>
+        <w:t xml:space="preserve">first </w:t>
+      </w:r>
+      <w:r>
+        <w:t>search result.</w:t>
+      </w:r>
+      <w:r>
+        <w:t xml:space="preserve"> Therefore, the first few books from the Amazon site will be extracted </w:t>
+      </w:r>
+      <w:r>
+        <w:t>and compared with the search results of NLB using our Intelligent Title Matcher to find the correct book for the recommendations to be extracted.</w:t>
+      </w:r>
+    </w:p>
+    <w:p>
+      <w:r>
+        <w:t xml:space="preserve">All the information extracted using the RPA process will be </w:t>
+      </w:r>
+      <w:r>
+        <w:t xml:space="preserve">consolidated in an email and sent to the user using an RPA robot. </w:t>
+      </w:r>
+      <w:r>
+        <w:t xml:space="preserve">If no response is found during the search, the email will also be sent to inform the user. </w:t>
+      </w:r>
+      <w:r>
+        <w:t>The user is able to define an email address during set up by placing their email in a txt setting file.</w:t>
+      </w:r>
+    </w:p>
+    <w:p/>
+    <w:p>
+      <w:pPr>
+        <w:pStyle w:val="Head2"/>
+      </w:pPr>
+      <w:bookmarkStart w:id="17" w:name="_Toc69861639"/>
+      <w:r>
+        <w:t xml:space="preserve">local AI: </w:t>
+      </w:r>
+      <w:r>
+        <w:t>intelligent</w:t>
+      </w:r>
+      <w:r>
+        <w:t xml:space="preserve"> title matcher &amp; abstract Summariser</w:t>
+      </w:r>
+      <w:bookmarkEnd w:id="17"/>
+    </w:p>
+    <w:p>
+      <w:pPr>
+        <w:jc w:val="left"/>
+        <w:rPr>
+          <w:b/>
+          <w:caps/>
+          <w:sz w:val="32"/>
+          <w:szCs w:val="32"/>
+        </w:rPr>
+      </w:pPr>
+      <w:r>
+        <w:rPr>
+          <w:sz w:val="32"/>
+          <w:szCs w:val="32"/>
+        </w:rPr>
+        <w:br w:type="page"/>
+      </w:r>
+    </w:p>
+    <w:p>
+      <w:pPr>
+        <w:pStyle w:val="Head1"/>
+      </w:pPr>
+      <w:bookmarkStart w:id="18" w:name="_Toc69861640"/>
+      <w:r>
+        <w:lastRenderedPageBreak/>
+        <w:t>conclusion</w:t>
+      </w:r>
+      <w:bookmarkEnd w:id="18"/>
+    </w:p>
+    <w:p>
+      <w:pPr>
+        <w:pStyle w:val="Head2"/>
+      </w:pPr>
+      <w:bookmarkStart w:id="19" w:name="_Toc69861641"/>
+      <w:bookmarkStart w:id="20" w:name="_Toc40015447"/>
+      <w:r>
+        <w:t>SUMMary of achievements</w:t>
+      </w:r>
+      <w:bookmarkEnd w:id="19"/>
+    </w:p>
+    <w:p>
+      <w:pPr>
+        <w:pStyle w:val="Head2"/>
+        <w:numPr>
+          <w:ilvl w:val="0"/>
+          <w:numId w:val="0"/>
+        </w:numPr>
+        <w:ind w:left="709" w:hanging="709"/>
       </w:pPr>
     </w:p>
     <w:p>
@@ -3563,41 +3702,39 @@
       <w:pPr>
         <w:pStyle w:val="Head2"/>
       </w:pPr>
-      <w:bookmarkStart w:id="16" w:name="_Toc69861638"/>
-      <w:r>
-        <w:t>R</w:t>
-      </w:r>
-      <w:r>
-        <w:t>obotic Process automation</w:t>
-      </w:r>
-      <w:bookmarkEnd w:id="16"/>
-    </w:p>
-    <w:p>
-      <w:pPr>
+      <w:bookmarkStart w:id="21" w:name="_Toc69861642"/>
+      <w:r>
+        <w:t>Future Improvement</w:t>
+      </w:r>
+      <w:bookmarkEnd w:id="20"/>
+      <w:r>
+        <w:t>S</w:t>
+      </w:r>
+      <w:bookmarkEnd w:id="21"/>
+    </w:p>
+    <w:p>
+      <w:r>
+        <w:t>Despite a successful implementation for a minimum viable product, there are areas for future improvements.</w:t>
+      </w:r>
+    </w:p>
+    <w:p/>
+    <w:p>
+      <w:pPr>
+        <w:spacing w:line="256" w:lineRule="auto"/>
         <w:jc w:val="left"/>
-        <w:rPr>
-          <w:b/>
-          <w:caps/>
-          <w:sz w:val="28"/>
-          <w:szCs w:val="28"/>
-        </w:rPr>
-      </w:pPr>
-    </w:p>
-    <w:p>
-      <w:pPr>
-        <w:pStyle w:val="Head2"/>
-      </w:pPr>
-      <w:bookmarkStart w:id="17" w:name="_Toc69861639"/>
-      <w:r>
-        <w:t xml:space="preserve">local AI: </w:t>
-      </w:r>
-      <w:r>
-        <w:t>intelligent</w:t>
-      </w:r>
-      <w:r>
-        <w:t xml:space="preserve"> title matcher &amp; abstract Summariser</w:t>
-      </w:r>
-      <w:bookmarkEnd w:id="17"/>
+      </w:pPr>
+    </w:p>
+    <w:p>
+      <w:pPr>
+        <w:spacing w:line="256" w:lineRule="auto"/>
+        <w:jc w:val="left"/>
+      </w:pPr>
+    </w:p>
+    <w:p>
+      <w:pPr>
+        <w:spacing w:line="256" w:lineRule="auto"/>
+        <w:jc w:val="left"/>
+      </w:pPr>
     </w:p>
     <w:p>
       <w:pPr>
@@ -3611,122 +3748,34 @@
       </w:pPr>
       <w:r>
         <w:rPr>
-          <w:sz w:val="32"/>
-          <w:szCs w:val="32"/>
-        </w:rPr>
-        <w:br w:type="page"/>
-      </w:r>
-    </w:p>
-    <w:p>
-      <w:pPr>
-        <w:pStyle w:val="Head1"/>
-      </w:pPr>
-      <w:bookmarkStart w:id="18" w:name="_Toc69861640"/>
-      <w:r>
-        <w:lastRenderedPageBreak/>
-        <w:t>conclusion</w:t>
-      </w:r>
-      <w:bookmarkEnd w:id="18"/>
-    </w:p>
-    <w:p>
-      <w:pPr>
-        <w:pStyle w:val="Head2"/>
-      </w:pPr>
-      <w:bookmarkStart w:id="19" w:name="_Toc40015447"/>
-      <w:bookmarkStart w:id="20" w:name="_Toc69861641"/>
-      <w:r>
-        <w:t>SUMMary of achievements</w:t>
-      </w:r>
-      <w:bookmarkEnd w:id="20"/>
-    </w:p>
-    <w:p>
-      <w:pPr>
-        <w:pStyle w:val="Head2"/>
-        <w:numPr>
-          <w:ilvl w:val="0"/>
-          <w:numId w:val="0"/>
-        </w:numPr>
-        <w:ind w:left="709" w:hanging="709"/>
-      </w:pPr>
-    </w:p>
-    <w:p>
-      <w:pPr>
-        <w:pStyle w:val="Head2"/>
-        <w:numPr>
-          <w:ilvl w:val="0"/>
-          <w:numId w:val="0"/>
-        </w:numPr>
-        <w:ind w:left="709"/>
-      </w:pPr>
-    </w:p>
-    <w:p>
-      <w:pPr>
-        <w:pStyle w:val="Head2"/>
-      </w:pPr>
-      <w:bookmarkStart w:id="21" w:name="_Toc69861642"/>
-      <w:r>
-        <w:t>Future Improvement</w:t>
-      </w:r>
-      <w:bookmarkEnd w:id="19"/>
-      <w:r>
-        <w:t>S</w:t>
-      </w:r>
-      <w:bookmarkEnd w:id="21"/>
-    </w:p>
-    <w:p>
-      <w:r>
-        <w:t>Despite a successful implementation for a minimum viable product, there are areas for future improvements.</w:t>
-      </w:r>
-    </w:p>
-    <w:p/>
-    <w:p>
-      <w:pPr>
-        <w:spacing w:line="256" w:lineRule="auto"/>
-        <w:jc w:val="left"/>
-      </w:pPr>
-    </w:p>
-    <w:p>
-      <w:pPr>
-        <w:spacing w:line="256" w:lineRule="auto"/>
-        <w:jc w:val="left"/>
-      </w:pPr>
-    </w:p>
-    <w:p>
-      <w:pPr>
-        <w:spacing w:line="256" w:lineRule="auto"/>
-        <w:jc w:val="left"/>
-      </w:pPr>
-    </w:p>
-    <w:p>
-      <w:pPr>
-        <w:jc w:val="left"/>
-        <w:rPr>
           <w:b/>
           <w:caps/>
           <w:sz w:val="32"/>
           <w:szCs w:val="32"/>
         </w:rPr>
-      </w:pPr>
-      <w:r>
+        <w:br w:type="page"/>
+      </w:r>
+    </w:p>
+    <w:p>
+      <w:pPr>
+        <w:jc w:val="left"/>
         <w:rPr>
           <w:b/>
           <w:caps/>
           <w:sz w:val="32"/>
           <w:szCs w:val="32"/>
         </w:rPr>
-        <w:br w:type="page"/>
-      </w:r>
-    </w:p>
-    <w:p>
-      <w:pPr>
-        <w:jc w:val="left"/>
+      </w:pPr>
+      <w:r>
         <w:rPr>
           <w:b/>
           <w:caps/>
           <w:sz w:val="32"/>
           <w:szCs w:val="32"/>
         </w:rPr>
-      </w:pPr>
+        <w:lastRenderedPageBreak/>
+        <w:t xml:space="preserve">Appendix I: </w:t>
+      </w:r>
       <w:r>
         <w:rPr>
           <w:b/>
@@ -3734,49 +3783,49 @@
           <w:sz w:val="32"/>
           <w:szCs w:val="32"/>
         </w:rPr>
-        <w:lastRenderedPageBreak/>
-        <w:t xml:space="preserve">Appendix I: </w:t>
-      </w:r>
-      <w:r>
+        <w:t>project proposal</w:t>
+      </w:r>
+    </w:p>
+    <w:p>
+      <w:pPr>
+        <w:jc w:val="left"/>
         <w:rPr>
           <w:b/>
           <w:caps/>
           <w:sz w:val="32"/>
           <w:szCs w:val="32"/>
         </w:rPr>
-        <w:t>project proposal</w:t>
-      </w:r>
-    </w:p>
-    <w:p>
-      <w:pPr>
-        <w:jc w:val="left"/>
+      </w:pPr>
+      <w:r>
         <w:rPr>
           <w:b/>
           <w:caps/>
           <w:sz w:val="32"/>
           <w:szCs w:val="32"/>
         </w:rPr>
-      </w:pPr>
-      <w:r>
+        <w:br w:type="page"/>
+      </w:r>
+    </w:p>
+    <w:p>
+      <w:pPr>
+        <w:jc w:val="left"/>
         <w:rPr>
           <w:b/>
           <w:caps/>
           <w:sz w:val="32"/>
           <w:szCs w:val="32"/>
         </w:rPr>
-        <w:br w:type="page"/>
-      </w:r>
-    </w:p>
-    <w:p>
-      <w:pPr>
-        <w:jc w:val="left"/>
+      </w:pPr>
+      <w:r>
         <w:rPr>
           <w:b/>
           <w:caps/>
           <w:sz w:val="32"/>
           <w:szCs w:val="32"/>
         </w:rPr>
-      </w:pPr>
+        <w:lastRenderedPageBreak/>
+        <w:t xml:space="preserve">appendix ii: </w:t>
+      </w:r>
       <w:r>
         <w:rPr>
           <w:b/>
@@ -3784,40 +3833,29 @@
           <w:sz w:val="32"/>
           <w:szCs w:val="32"/>
         </w:rPr>
-        <w:lastRenderedPageBreak/>
-        <w:t xml:space="preserve">appendix ii: </w:t>
-      </w:r>
-      <w:r>
+        <w:t>SYSTEMS mapped to course objectives</w:t>
+      </w:r>
+    </w:p>
+    <w:p>
+      <w:pPr>
+        <w:jc w:val="left"/>
         <w:rPr>
           <w:b/>
           <w:caps/>
           <w:sz w:val="32"/>
           <w:szCs w:val="32"/>
         </w:rPr>
-        <w:t>SYSTEMS mapped to course objectives</w:t>
-      </w:r>
-    </w:p>
-    <w:p>
-      <w:pPr>
-        <w:jc w:val="left"/>
-        <w:rPr>
-          <w:b/>
-          <w:caps/>
-          <w:sz w:val="32"/>
-          <w:szCs w:val="32"/>
-        </w:rPr>
       </w:pPr>
     </w:p>
     <w:tbl>
       <w:tblPr>
         <w:tblStyle w:val="TableGrid"/>
-        <w:tblW w:w="0" w:type="auto"/>
+        <w:tblW w:w="9067" w:type="dxa"/>
         <w:tblLook w:val="04A0" w:firstRow="1" w:lastRow="0" w:firstColumn="1" w:lastColumn="0" w:noHBand="0" w:noVBand="1"/>
       </w:tblPr>
       <w:tblGrid>
         <w:gridCol w:w="2263"/>
-        <w:gridCol w:w="3544"/>
-        <w:gridCol w:w="3209"/>
+        <w:gridCol w:w="6804"/>
       </w:tblGrid>
       <w:tr>
         <w:tc>
@@ -3843,38 +3881,7 @@
         </w:tc>
         <w:tc>
           <w:tcPr>
-            <w:tcW w:w="3544" w:type="dxa"/>
-            <w:shd w:val="clear" w:color="auto" w:fill="D9D9D9" w:themeFill="background1" w:themeFillShade="D9"/>
-          </w:tcPr>
-          <w:p>
-            <w:pPr>
-              <w:rPr>
-                <w:rFonts w:ascii="Adobe Garamond Pro Bold" w:hAnsi="Adobe Garamond Pro Bold"/>
-                <w:b/>
-                <w:bCs/>
-                <w:sz w:val="28"/>
-                <w:szCs w:val="28"/>
-              </w:rPr>
-            </w:pPr>
-            <w:r>
-              <w:rPr>
-                <w:b/>
-                <w:bCs/>
-              </w:rPr>
-              <w:t>Sub-</w:t>
-            </w:r>
-            <w:r>
-              <w:rPr>
-                <w:b/>
-                <w:bCs/>
-              </w:rPr>
-              <w:t>System</w:t>
-            </w:r>
-          </w:p>
-        </w:tc>
-        <w:tc>
-          <w:tcPr>
-            <w:tcW w:w="3209" w:type="dxa"/>
+            <w:tcW w:w="6804" w:type="dxa"/>
             <w:shd w:val="clear" w:color="auto" w:fill="D9D9D9" w:themeFill="background1" w:themeFillShade="D9"/>
           </w:tcPr>
           <w:p>
@@ -3907,15 +3914,22 @@
           </w:tcPr>
           <w:p>
             <w:pPr>
+              <w:jc w:val="left"/>
               <w:rPr>
                 <w:rFonts w:cstheme="minorHAnsi"/>
               </w:rPr>
             </w:pPr>
+            <w:r>
+              <w:rPr>
+                <w:rFonts w:cstheme="minorHAnsi"/>
+              </w:rPr>
+              <w:t>Conversational UI</w:t>
+            </w:r>
           </w:p>
         </w:tc>
         <w:tc>
           <w:tcPr>
-            <w:tcW w:w="3544" w:type="dxa"/>
+            <w:tcW w:w="6804" w:type="dxa"/>
           </w:tcPr>
           <w:p>
             <w:pPr>
@@ -3924,11 +3938,28 @@
                 <w:rFonts w:cstheme="minorHAnsi"/>
               </w:rPr>
             </w:pPr>
+            <w:r>
+              <w:rPr>
+                <w:rFonts w:cstheme="minorHAnsi"/>
+              </w:rPr>
+              <w:t>Single Agent System</w:t>
+            </w:r>
+            <w:r>
+              <w:rPr>
+                <w:rFonts w:cstheme="minorHAnsi"/>
+              </w:rPr>
+              <w:t xml:space="preserve"> implemented using Google Dialogflow</w:t>
+            </w:r>
           </w:p>
         </w:tc>
+      </w:tr>
+      <w:tr>
+        <w:trPr>
+          <w:trHeight w:val="706"/>
+        </w:trPr>
         <w:tc>
           <w:tcPr>
-            <w:tcW w:w="3209" w:type="dxa"/>
+            <w:tcW w:w="2263" w:type="dxa"/>
           </w:tcPr>
           <w:p>
             <w:pPr>
@@ -3937,99 +3968,170 @@
                 <w:rFonts w:cstheme="minorHAnsi"/>
               </w:rPr>
             </w:pPr>
+            <w:r>
+              <w:rPr>
+                <w:rFonts w:cstheme="minorHAnsi"/>
+              </w:rPr>
+              <w:t>NLB Availability Checker</w:t>
+            </w:r>
+          </w:p>
+        </w:tc>
+        <w:tc>
+          <w:tcPr>
+            <w:tcW w:w="6804" w:type="dxa"/>
+          </w:tcPr>
+          <w:p>
+            <w:pPr>
+              <w:jc w:val="left"/>
+              <w:rPr>
+                <w:rFonts w:cstheme="minorHAnsi"/>
+              </w:rPr>
+            </w:pPr>
+            <w:r>
+              <w:rPr>
+                <w:rFonts w:cstheme="minorHAnsi"/>
+              </w:rPr>
+              <w:t>RPA Robot</w:t>
+            </w:r>
+            <w:r>
+              <w:rPr>
+                <w:rFonts w:cstheme="minorHAnsi"/>
+              </w:rPr>
+              <w:t xml:space="preserve"> implemented using TagUI</w:t>
+            </w:r>
+          </w:p>
+        </w:tc>
+      </w:tr>
+      <w:tr>
+        <w:trPr>
+          <w:trHeight w:val="706"/>
+        </w:trPr>
+        <w:tc>
+          <w:tcPr>
+            <w:tcW w:w="2263" w:type="dxa"/>
+          </w:tcPr>
+          <w:p>
+            <w:pPr>
+              <w:jc w:val="left"/>
+              <w:rPr>
+                <w:rFonts w:cstheme="minorHAnsi"/>
+              </w:rPr>
+            </w:pPr>
+            <w:r>
+              <w:rPr>
+                <w:rFonts w:cstheme="minorHAnsi"/>
+              </w:rPr>
+              <w:t>Amazon Recommendation System</w:t>
+            </w:r>
+          </w:p>
+        </w:tc>
+        <w:tc>
+          <w:tcPr>
+            <w:tcW w:w="6804" w:type="dxa"/>
+          </w:tcPr>
+          <w:p>
+            <w:pPr>
+              <w:jc w:val="left"/>
+              <w:rPr>
+                <w:rFonts w:cstheme="minorHAnsi"/>
+              </w:rPr>
+            </w:pPr>
+            <w:r>
+              <w:rPr>
+                <w:rFonts w:cstheme="minorHAnsi"/>
+              </w:rPr>
+              <w:t>RPA Robot implemented using TagUI</w:t>
+            </w:r>
+          </w:p>
+        </w:tc>
+      </w:tr>
+      <w:tr>
+        <w:trPr>
+          <w:trHeight w:val="706"/>
+        </w:trPr>
+        <w:tc>
+          <w:tcPr>
+            <w:tcW w:w="2263" w:type="dxa"/>
+          </w:tcPr>
+          <w:p>
+            <w:pPr>
+              <w:jc w:val="left"/>
+              <w:rPr>
+                <w:rFonts w:cstheme="minorHAnsi"/>
+              </w:rPr>
+            </w:pPr>
+            <w:r>
+              <w:rPr>
+                <w:rFonts w:cstheme="minorHAnsi"/>
+              </w:rPr>
+              <w:t>Intelligent Title Matching</w:t>
+            </w:r>
+          </w:p>
+        </w:tc>
+        <w:tc>
+          <w:tcPr>
+            <w:tcW w:w="6804" w:type="dxa"/>
+          </w:tcPr>
+          <w:p>
+            <w:pPr>
+              <w:jc w:val="left"/>
+              <w:rPr>
+                <w:rFonts w:cstheme="minorHAnsi"/>
+              </w:rPr>
+            </w:pPr>
+            <w:r>
+              <w:rPr>
+                <w:rFonts w:cstheme="minorHAnsi"/>
+              </w:rPr>
+              <w:t>Local AI implemented using BERT pre-trained model</w:t>
+            </w:r>
+          </w:p>
+        </w:tc>
+      </w:tr>
+      <w:tr>
+        <w:trPr>
+          <w:trHeight w:val="706"/>
+        </w:trPr>
+        <w:tc>
+          <w:tcPr>
+            <w:tcW w:w="2263" w:type="dxa"/>
+          </w:tcPr>
+          <w:p>
+            <w:pPr>
+              <w:jc w:val="left"/>
+              <w:rPr>
+                <w:rFonts w:cstheme="minorHAnsi"/>
+              </w:rPr>
+            </w:pPr>
+            <w:r>
+              <w:rPr>
+                <w:rFonts w:cstheme="minorHAnsi"/>
+              </w:rPr>
+              <w:t>Intelligent Abstract Summary</w:t>
+            </w:r>
+          </w:p>
+        </w:tc>
+        <w:tc>
+          <w:tcPr>
+            <w:tcW w:w="6804" w:type="dxa"/>
+          </w:tcPr>
+          <w:p>
+            <w:pPr>
+              <w:jc w:val="left"/>
+              <w:rPr>
+                <w:rFonts w:cstheme="minorHAnsi"/>
+              </w:rPr>
+            </w:pPr>
+            <w:r>
+              <w:rPr>
+                <w:rFonts w:cstheme="minorHAnsi"/>
+              </w:rPr>
+              <w:t>Local AI implemented using BERT pre-trained model</w:t>
+            </w:r>
           </w:p>
         </w:tc>
       </w:tr>
     </w:tbl>
-    <w:p>
-      <w:pPr>
-        <w:rPr>
-          <w:bCs/>
-          <w:caps/>
-          <w:sz w:val="24"/>
-          <w:szCs w:val="24"/>
-        </w:rPr>
-      </w:pPr>
-    </w:p>
-    <w:p>
-      <w:pPr>
-        <w:rPr>
-          <w:bCs/>
-          <w:caps/>
-          <w:sz w:val="24"/>
-          <w:szCs w:val="24"/>
-        </w:rPr>
-      </w:pPr>
-      <w:r>
-        <w:rPr>
-          <w:bCs/>
-          <w:caps/>
-          <w:sz w:val="24"/>
-          <w:szCs w:val="24"/>
-        </w:rPr>
-        <w:t>Task/RPA-bot OR Virtual Assistant OR other relevant robotic/intelligent process automation technologies</w:t>
-      </w:r>
-    </w:p>
-    <w:p>
-      <w:pPr>
-        <w:jc w:val="left"/>
-        <w:rPr>
-          <w:bCs/>
-          <w:caps/>
-          <w:sz w:val="24"/>
-          <w:szCs w:val="24"/>
-        </w:rPr>
-      </w:pPr>
-      <w:r>
-        <w:rPr>
-          <w:bCs/>
-          <w:caps/>
-          <w:sz w:val="24"/>
-          <w:szCs w:val="24"/>
-        </w:rPr>
-        <w:t>Lo</w:t>
-      </w:r>
-      <w:r>
-        <w:rPr>
-          <w:bCs/>
-          <w:caps/>
-          <w:sz w:val="24"/>
-          <w:szCs w:val="24"/>
-        </w:rPr>
-        <w:t>cal AI OR Cloud AI OR other relevant data-driven machine learning technologies</w:t>
-      </w:r>
-    </w:p>
-    <w:p>
-      <w:pPr>
-        <w:jc w:val="left"/>
-        <w:rPr>
-          <w:bCs/>
-          <w:caps/>
-          <w:sz w:val="24"/>
-          <w:szCs w:val="24"/>
-        </w:rPr>
-      </w:pPr>
-      <w:r>
-        <w:rPr>
-          <w:bCs/>
-          <w:caps/>
-          <w:sz w:val="24"/>
-          <w:szCs w:val="24"/>
-        </w:rPr>
-        <w:t xml:space="preserve">Single/Multi agent system OR other relevant agent based technologies, e.g. MyCroft AI; </w:t>
-      </w:r>
-      <w:proofErr w:type="gramStart"/>
-      <w:r>
-        <w:rPr>
-          <w:bCs/>
-          <w:caps/>
-          <w:sz w:val="24"/>
-          <w:szCs w:val="24"/>
-        </w:rPr>
-        <w:t>ACL</w:t>
-      </w:r>
-      <w:proofErr w:type="gramEnd"/>
-    </w:p>
     <w:p>
       <w:pPr>
         <w:jc w:val="left"/>
@@ -4164,15 +4266,7 @@
         <w:jc w:val="left"/>
       </w:pPr>
       <w:r>
-        <w:t xml:space="preserve">Clone </w:t>
-      </w:r>
-      <w:proofErr w:type="spellStart"/>
-      <w:r>
-        <w:t>Github</w:t>
-      </w:r>
-      <w:proofErr w:type="spellEnd"/>
-      <w:r>
-        <w:t xml:space="preserve"> repository to location of choice</w:t>
+        <w:t>Clone Github repository to location of choice</w:t>
       </w:r>
     </w:p>
     <w:p>
@@ -4267,15 +4361,7 @@
         <w:t>GoogleNews-vectors-negative300.bin</w:t>
       </w:r>
       <w:r>
-        <w:t xml:space="preserve"> into “</w:t>
-      </w:r>
-      <w:proofErr w:type="spellStart"/>
-      <w:r>
-        <w:t>DialogFlow</w:t>
-      </w:r>
-      <w:proofErr w:type="spellEnd"/>
-      <w:r>
-        <w:t>” folder</w:t>
+        <w:t xml:space="preserve"> into “DialogFlow” folder</w:t>
       </w:r>
     </w:p>
     <w:p>
@@ -4317,13 +4403,8 @@
         <w:t>install</w:t>
       </w:r>
       <w:r>
-        <w:t xml:space="preserve">.bat” to install all required python </w:t>
-      </w:r>
-      <w:proofErr w:type="gramStart"/>
-      <w:r>
-        <w:t>packages</w:t>
-      </w:r>
-      <w:proofErr w:type="gramEnd"/>
+        <w:t>.bat” to install all required python packages</w:t>
+      </w:r>
     </w:p>
     <w:p>
       <w:pPr>
@@ -4340,36 +4421,15 @@
         <w:jc w:val="left"/>
       </w:pPr>
       <w:r>
-        <w:t xml:space="preserve">If using own account and not the credentials provided, will need to import </w:t>
-      </w:r>
-      <w:proofErr w:type="spellStart"/>
-      <w:r>
-        <w:t>SmartLibrarian</w:t>
-      </w:r>
-      <w:proofErr w:type="spellEnd"/>
-      <w:r>
-        <w:t xml:space="preserve"> agent through the zip file provided in </w:t>
-      </w:r>
-      <w:proofErr w:type="spellStart"/>
-      <w:r>
-        <w:t>Github</w:t>
-      </w:r>
-      <w:proofErr w:type="spellEnd"/>
-      <w:r>
-        <w:t>. If test is to be done on Google Assistant, integration setup with Google Assistant needs to be done under “Integrations” tab.</w:t>
+        <w:t>If using own account and not the credentials provided, will need to import SmartLibrarian agent through the zip file provided in Github. If test is to be done on Google Assistant, integration setup with Google Assistant needs to be done under “Integrations” tab.</w:t>
       </w:r>
     </w:p>
     <w:p>
       <w:pPr>
         <w:pStyle w:val="ListParagraph"/>
       </w:pPr>
-      <w:proofErr w:type="spellStart"/>
-      <w:r>
-        <w:t>DialogFlow</w:t>
-      </w:r>
-      <w:proofErr w:type="spellEnd"/>
-      <w:r>
-        <w:t xml:space="preserve"> link: </w:t>
+      <w:r>
+        <w:t xml:space="preserve">DialogFlow link: </w:t>
       </w:r>
       <w:hyperlink r:id="rId12" w:history="1">
         <w:r>
@@ -4390,15 +4450,7 @@
         <w:pStyle w:val="ListParagraph"/>
       </w:pPr>
       <w:r>
-        <w:t xml:space="preserve">For the provided credentials, all setup in </w:t>
-      </w:r>
-      <w:proofErr w:type="spellStart"/>
-      <w:r>
-        <w:t>dialogflow</w:t>
-      </w:r>
-      <w:proofErr w:type="spellEnd"/>
-      <w:r>
-        <w:t xml:space="preserve"> is done, including Google Assistant integration</w:t>
+        <w:t>For the provided credentials, all setup in dialogflow is done, including Google Assistant integration</w:t>
       </w:r>
     </w:p>
     <w:p>
@@ -4416,29 +4468,8 @@
         <w:jc w:val="left"/>
       </w:pPr>
       <w:r>
-        <w:t xml:space="preserve">Log in to </w:t>
-      </w:r>
-      <w:proofErr w:type="spellStart"/>
-      <w:r>
-        <w:t>gmail</w:t>
-      </w:r>
-      <w:proofErr w:type="spellEnd"/>
-      <w:r>
-        <w:t xml:space="preserve"> account using </w:t>
-      </w:r>
-      <w:proofErr w:type="spellStart"/>
-      <w:r>
-        <w:t>tagui</w:t>
-      </w:r>
-      <w:proofErr w:type="spellEnd"/>
-      <w:r>
-        <w:t xml:space="preserve"> browser which is used to send the NLB </w:t>
-      </w:r>
-      <w:proofErr w:type="gramStart"/>
-      <w:r>
-        <w:t>email</w:t>
-      </w:r>
-      <w:proofErr w:type="gramEnd"/>
+        <w:t>Log in to gmail account using tagui browser which is used to send the NLB email</w:t>
+      </w:r>
     </w:p>
     <w:p>
       <w:pPr>
@@ -4495,26 +4526,10 @@
         <w:jc w:val="left"/>
       </w:pPr>
       <w:r>
-        <w:t xml:space="preserve">Paste https link into </w:t>
-      </w:r>
-      <w:proofErr w:type="spellStart"/>
-      <w:r>
-        <w:t>dialogflow</w:t>
-      </w:r>
-      <w:proofErr w:type="spellEnd"/>
-      <w:r>
-        <w:t xml:space="preserve"> </w:t>
-      </w:r>
-      <w:r>
-        <w:t xml:space="preserve">fulfilment. Press </w:t>
-      </w:r>
-      <w:proofErr w:type="gramStart"/>
-      <w:r>
-        <w:t>save</w:t>
-      </w:r>
-      <w:proofErr w:type="gramEnd"/>
-      <w:r>
-        <w:t>.</w:t>
+        <w:t xml:space="preserve">Paste https link into dialogflow </w:t>
+      </w:r>
+      <w:r>
+        <w:t>fulfilment. Press save.</w:t>
       </w:r>
       <w:r>
         <w:t xml:space="preserve"> </w:t>
@@ -4581,13 +4596,8 @@
         </w:numPr>
         <w:jc w:val="left"/>
       </w:pPr>
-      <w:proofErr w:type="spellStart"/>
-      <w:r>
-        <w:t>SmartLibrarian</w:t>
-      </w:r>
-      <w:proofErr w:type="spellEnd"/>
-      <w:r>
-        <w:t xml:space="preserve"> is ready for use!</w:t>
+      <w:r>
+        <w:t>SmartLibrarian is ready for use!</w:t>
       </w:r>
     </w:p>
     <w:p>
@@ -4612,21 +4622,8 @@
         <w:t xml:space="preserve">[Test Platform] </w:t>
       </w:r>
       <w:r>
-        <w:t xml:space="preserve">Try it out using </w:t>
-      </w:r>
-      <w:proofErr w:type="spellStart"/>
-      <w:r>
-        <w:t>DialogFlow</w:t>
-      </w:r>
-      <w:proofErr w:type="spellEnd"/>
-      <w:r>
-        <w:t xml:space="preserve"> test console or, download Google Assistant on your device, log in using respective credentials, and initialize the agent by typing/saying “Talk to Smart </w:t>
-      </w:r>
-      <w:proofErr w:type="gramStart"/>
-      <w:r>
-        <w:t>Librarian”</w:t>
-      </w:r>
-      <w:proofErr w:type="gramEnd"/>
+        <w:t>Try it out using DialogFlow test console or, download Google Assistant on your device, log in using respective credentials, and initialize the agent by typing/saying “Talk to Smart Librarian”</w:t>
+      </w:r>
     </w:p>
     <w:p>
       <w:pPr>
@@ -4650,23 +4647,7 @@
         <w:t xml:space="preserve">[Email Recipient] </w:t>
       </w:r>
       <w:r>
-        <w:t xml:space="preserve">By default, email recipient is set to the </w:t>
-      </w:r>
-      <w:proofErr w:type="spellStart"/>
-      <w:r>
-        <w:t>gmail</w:t>
-      </w:r>
-      <w:proofErr w:type="spellEnd"/>
-      <w:r>
-        <w:t xml:space="preserve"> account that is logged in. To change the email recipient of the results of the NLB search, go to “</w:t>
-      </w:r>
-      <w:proofErr w:type="spellStart"/>
-      <w:r>
-        <w:t>DialogFlow</w:t>
-      </w:r>
-      <w:proofErr w:type="spellEnd"/>
-      <w:r>
-        <w:t>” folder and add in the email address in “email_recipient.txt”</w:t>
+        <w:t>By default, email recipient is set to the gmail account that is logged in. To change the email recipient of the results of the NLB search, go to “DialogFlow” folder and add in the email address in “email_recipient.txt”</w:t>
       </w:r>
     </w:p>
     <w:p>

</xml_diff>